<commit_message>
add the instruction in word and pdf
</commit_message>
<xml_diff>
--- a/Manual-Instalacion-Grupo5.docx
+++ b/Manual-Instalacion-Grupo5.docx
@@ -83,85 +83,91 @@
         <w:rPr>
           <w:rFonts w:ascii="Cambria" w:hAnsi="Cambria"/>
         </w:rPr>
-        <w:t>K-</w:t>
-      </w:r>
-      <w:proofErr w:type="spellStart"/>
+        <w:t>K-nearest neighbors</w:t>
+      </w:r>
       <w:r>
         <w:rPr>
           <w:rFonts w:ascii="Cambria" w:hAnsi="Cambria"/>
         </w:rPr>
-        <w:t>nearest</w:t>
-      </w:r>
-      <w:proofErr w:type="spellEnd"/>
+        <w:t xml:space="preserve"> (KNN)</w:t>
+      </w:r>
       <w:r>
         <w:rPr>
           <w:rFonts w:ascii="Cambria" w:hAnsi="Cambria"/>
         </w:rPr>
         <w:t xml:space="preserve"> </w:t>
       </w:r>
-      <w:proofErr w:type="spellStart"/>
       <w:r>
         <w:rPr>
           <w:rFonts w:ascii="Cambria" w:hAnsi="Cambria"/>
         </w:rPr>
-        <w:t>neighbors</w:t>
-      </w:r>
-      <w:proofErr w:type="spellEnd"/>
-      <w:r>
+        <w:t>desarrollado en la cátedra de Inteligencia Artificial para el Trabajo Práctico Integrador.</w:t>
+      </w:r>
+    </w:p>
+    <w:p>
+      <w:pPr>
         <w:rPr>
           <w:rFonts w:ascii="Cambria" w:hAnsi="Cambria"/>
         </w:rPr>
-        <w:t xml:space="preserve"> (KNN)</w:t>
-      </w:r>
+      </w:pPr>
       <w:r>
         <w:rPr>
           <w:rFonts w:ascii="Cambria" w:hAnsi="Cambria"/>
         </w:rPr>
-        <w:t xml:space="preserve"> </w:t>
-      </w:r>
-      <w:r>
-        <w:rPr>
+        <w:t xml:space="preserve">El repositorio del proyecto se encuentra disponible en </w:t>
+      </w:r>
+      <w:r>
+        <w:fldChar w:fldCharType="begin"/>
+      </w:r>
+      <w:r>
+        <w:instrText xml:space="preserve"> HYPERLINK "https://github.com/fedezimm/TP-IA-KNN" </w:instrText>
+      </w:r>
+      <w:r>
+        <w:fldChar w:fldCharType="separate"/>
+      </w:r>
+      <w:r>
+        <w:rPr>
+          <w:rStyle w:val="Hyperlink"/>
           <w:rFonts w:ascii="Cambria" w:hAnsi="Cambria"/>
         </w:rPr>
-        <w:t>desarrollado en la cátedra de Inteligencia Artificial para el Trabajo Práctico Integrador.</w:t>
-      </w:r>
-    </w:p>
-    <w:p>
-      <w:pPr>
-        <w:rPr>
+        <w:t>https://github.com/fedezimm/TP-IA-KNN</w:t>
+      </w:r>
+      <w:r>
+        <w:rPr>
+          <w:rStyle w:val="Hyperlink"/>
           <w:rFonts w:ascii="Cambria" w:hAnsi="Cambria"/>
         </w:rPr>
-      </w:pPr>
+        <w:fldChar w:fldCharType="end"/>
+      </w:r>
       <w:r>
         <w:rPr>
           <w:rFonts w:ascii="Cambria" w:hAnsi="Cambria"/>
         </w:rPr>
-        <w:t xml:space="preserve">El repositorio del proyecto se encuentra disponible en </w:t>
-      </w:r>
-      <w:hyperlink r:id="rId5" w:history="1">
-        <w:r>
-          <w:rPr>
-            <w:rStyle w:val="Hipervnculo"/>
-            <w:rFonts w:ascii="Cambria" w:hAnsi="Cambria"/>
-          </w:rPr>
-          <w:t>https://github.com/fedezimm/TP-IA-KNN</w:t>
-        </w:r>
-      </w:hyperlink>
-      <w:r>
-        <w:rPr>
+        <w:t xml:space="preserve"> y la aplicación en </w:t>
+      </w:r>
+      <w:r>
+        <w:fldChar w:fldCharType="begin"/>
+      </w:r>
+      <w:r>
+        <w:instrText xml:space="preserve"> HYPERLINK "https://knn-ia-g5.herokuapp.com/" </w:instrText>
+      </w:r>
+      <w:r>
+        <w:fldChar w:fldCharType="separate"/>
+      </w:r>
+      <w:r>
+        <w:rPr>
+          <w:rStyle w:val="Hyperlink"/>
           <w:rFonts w:ascii="Cambria" w:hAnsi="Cambria"/>
         </w:rPr>
-        <w:t xml:space="preserve"> y la aplicación en </w:t>
-      </w:r>
-      <w:hyperlink r:id="rId6" w:history="1">
-        <w:r>
-          <w:rPr>
-            <w:rStyle w:val="Hipervnculo"/>
-            <w:rFonts w:ascii="Cambria" w:hAnsi="Cambria"/>
-          </w:rPr>
-          <w:t>https://knn-ia-g5.herokuapp.com/</w:t>
-        </w:r>
-      </w:hyperlink>
+        <w:t>https://knn-ia-g5.herokuapp.com/</w:t>
+      </w:r>
+      <w:r>
+        <w:rPr>
+          <w:rStyle w:val="Hyperlink"/>
+          <w:rFonts w:ascii="Cambria" w:hAnsi="Cambria"/>
+        </w:rPr>
+        <w:fldChar w:fldCharType="end"/>
+      </w:r>
     </w:p>
     <w:p>
       <w:pPr>
@@ -195,7 +201,7 @@
     </w:p>
     <w:p>
       <w:pPr>
-        <w:pStyle w:val="Prrafodelista"/>
+        <w:pStyle w:val="ListParagraph"/>
         <w:numPr>
           <w:ilvl w:val="0"/>
           <w:numId w:val="1"/>
@@ -208,54 +214,40 @@
         <w:rPr>
           <w:rFonts w:ascii="Cambria" w:hAnsi="Cambria" w:cs="Times New Roman"/>
         </w:rPr>
-        <w:t xml:space="preserve">Proyecto basado en </w:t>
-      </w:r>
-      <w:proofErr w:type="spellStart"/>
-      <w:r>
-        <w:rPr>
-          <w:rFonts w:ascii="Cambria" w:hAnsi="Cambria" w:cs="Times New Roman"/>
-        </w:rPr>
-        <w:t>python</w:t>
-      </w:r>
-      <w:proofErr w:type="spellEnd"/>
-      <w:r>
-        <w:rPr>
-          <w:rFonts w:ascii="Cambria" w:hAnsi="Cambria" w:cs="Times New Roman"/>
-        </w:rPr>
-        <w:t xml:space="preserve"> versión 3.7. Asegurarse de tener esta versión además de tener </w:t>
-      </w:r>
-      <w:proofErr w:type="spellStart"/>
-      <w:r>
-        <w:rPr>
-          <w:rFonts w:ascii="Cambria" w:hAnsi="Cambria" w:cs="Times New Roman"/>
-        </w:rPr>
-        <w:t>pip</w:t>
-      </w:r>
-      <w:proofErr w:type="spellEnd"/>
-      <w:r>
-        <w:rPr>
-          <w:rFonts w:ascii="Cambria" w:hAnsi="Cambria" w:cs="Times New Roman"/>
-        </w:rPr>
-        <w:t xml:space="preserve"> instalado.</w:t>
-      </w:r>
-    </w:p>
-    <w:p>
-      <w:pPr>
-        <w:pStyle w:val="Prrafodelista"/>
-        <w:numPr>
-          <w:ilvl w:val="0"/>
-          <w:numId w:val="1"/>
-        </w:numPr>
-        <w:rPr>
-          <w:rFonts w:ascii="Cambria" w:hAnsi="Cambria" w:cs="Times New Roman"/>
-        </w:rPr>
-      </w:pPr>
-      <w:r>
-        <w:rPr>
-          <w:rFonts w:ascii="Cambria" w:hAnsi="Cambria" w:cs="Times New Roman"/>
-        </w:rPr>
-        <w:t>Recomendamos el uso del sistema operativo Windows. Otros sistemas operativos pueden generar problemas.</w:t>
-      </w:r>
+        <w:t xml:space="preserve">Proyecto basado en python versión 3.7. Asegurarse de tener esta versión además de tener pip </w:t>
+      </w:r>
+      <w:r>
+        <w:rPr>
+          <w:rFonts w:ascii="Cambria" w:hAnsi="Cambria" w:cs="Times New Roman"/>
+        </w:rPr>
+        <w:t xml:space="preserve">o pip3 </w:t>
+      </w:r>
+      <w:r>
+        <w:rPr>
+          <w:rFonts w:ascii="Cambria" w:hAnsi="Cambria" w:cs="Times New Roman"/>
+        </w:rPr>
+        <w:t>instalado</w:t>
+      </w:r>
+      <w:r>
+        <w:rPr>
+          <w:rFonts w:ascii="Cambria" w:hAnsi="Cambria" w:cs="Times New Roman"/>
+        </w:rPr>
+        <w:t>s</w:t>
+      </w:r>
+      <w:r>
+        <w:rPr>
+          <w:rFonts w:ascii="Cambria" w:hAnsi="Cambria" w:cs="Times New Roman"/>
+        </w:rPr>
+        <w:t>.</w:t>
+      </w:r>
+    </w:p>
+    <w:p>
+      <w:pPr>
+        <w:pStyle w:val="ListParagraph"/>
+        <w:rPr>
+          <w:rFonts w:ascii="Cambria" w:hAnsi="Cambria" w:cs="Times New Roman"/>
+        </w:rPr>
+      </w:pPr>
     </w:p>
     <w:p>
       <w:pPr>
@@ -265,11 +257,10 @@
           <w:bCs/>
           <w:sz w:val="24"/>
           <w:szCs w:val="24"/>
-        </w:rPr>
-      </w:pPr>
-    </w:p>
-    <w:p>
-      <w:pPr>
+          <w:lang w:val="en-US"/>
+        </w:rPr>
+      </w:pPr>
+      <w:r>
         <w:rPr>
           <w:rFonts w:ascii="Cambria" w:hAnsi="Cambria" w:cs="Times New Roman"/>
           <w:b/>
@@ -278,7 +269,9 @@
           <w:szCs w:val="24"/>
           <w:lang w:val="en-US"/>
         </w:rPr>
-      </w:pPr>
+        <w:t xml:space="preserve">¿Como </w:t>
+      </w:r>
+      <w:proofErr w:type="spellStart"/>
       <w:r>
         <w:rPr>
           <w:rFonts w:ascii="Cambria" w:hAnsi="Cambria" w:cs="Times New Roman"/>
@@ -288,9 +281,9 @@
           <w:szCs w:val="24"/>
           <w:lang w:val="en-US"/>
         </w:rPr>
-        <w:t xml:space="preserve">¿Como </w:t>
-      </w:r>
-      <w:proofErr w:type="spellStart"/>
+        <w:t>ejecutar</w:t>
+      </w:r>
+      <w:proofErr w:type="spellEnd"/>
       <w:r>
         <w:rPr>
           <w:rFonts w:ascii="Cambria" w:hAnsi="Cambria" w:cs="Times New Roman"/>
@@ -300,9 +293,9 @@
           <w:szCs w:val="24"/>
           <w:lang w:val="en-US"/>
         </w:rPr>
-        <w:t>ejecutar</w:t>
-      </w:r>
-      <w:proofErr w:type="spellEnd"/>
+        <w:t xml:space="preserve"> el </w:t>
+      </w:r>
+      <w:proofErr w:type="spellStart"/>
       <w:r>
         <w:rPr>
           <w:rFonts w:ascii="Cambria" w:hAnsi="Cambria" w:cs="Times New Roman"/>
@@ -312,9 +305,9 @@
           <w:szCs w:val="24"/>
           <w:lang w:val="en-US"/>
         </w:rPr>
-        <w:t xml:space="preserve"> el </w:t>
-      </w:r>
-      <w:proofErr w:type="spellStart"/>
+        <w:t>proyecto</w:t>
+      </w:r>
+      <w:proofErr w:type="spellEnd"/>
       <w:r>
         <w:rPr>
           <w:rFonts w:ascii="Cambria" w:hAnsi="Cambria" w:cs="Times New Roman"/>
@@ -324,37 +317,35 @@
           <w:szCs w:val="24"/>
           <w:lang w:val="en-US"/>
         </w:rPr>
-        <w:t>proyecto</w:t>
-      </w:r>
-      <w:proofErr w:type="spellEnd"/>
-      <w:r>
+        <w:t>?</w:t>
+      </w:r>
+    </w:p>
+    <w:p>
+      <w:pPr>
+        <w:pStyle w:val="ListParagraph"/>
+        <w:numPr>
+          <w:ilvl w:val="0"/>
+          <w:numId w:val="2"/>
+        </w:numPr>
+        <w:spacing w:line="360" w:lineRule="auto"/>
         <w:rPr>
           <w:rFonts w:ascii="Cambria" w:hAnsi="Cambria" w:cs="Times New Roman"/>
           <w:b/>
           <w:bCs/>
-          <w:sz w:val="24"/>
-          <w:szCs w:val="24"/>
-          <w:lang w:val="en-US"/>
-        </w:rPr>
-        <w:t>?</w:t>
-      </w:r>
-    </w:p>
-    <w:p>
-      <w:pPr>
-        <w:pStyle w:val="Prrafodelista"/>
-        <w:numPr>
-          <w:ilvl w:val="0"/>
-          <w:numId w:val="2"/>
-        </w:numPr>
-        <w:spacing w:line="360" w:lineRule="auto"/>
+          <w:lang w:val="en-US"/>
+        </w:rPr>
+      </w:pPr>
+      <w:proofErr w:type="spellStart"/>
+      <w:r>
         <w:rPr>
           <w:rFonts w:ascii="Cambria" w:hAnsi="Cambria" w:cs="Times New Roman"/>
           <w:b/>
           <w:bCs/>
           <w:lang w:val="en-US"/>
         </w:rPr>
-      </w:pPr>
-      <w:proofErr w:type="spellStart"/>
+        <w:t>Opción</w:t>
+      </w:r>
+      <w:proofErr w:type="spellEnd"/>
       <w:r>
         <w:rPr>
           <w:rFonts w:ascii="Cambria" w:hAnsi="Cambria" w:cs="Times New Roman"/>
@@ -362,22 +353,12 @@
           <w:bCs/>
           <w:lang w:val="en-US"/>
         </w:rPr>
-        <w:t>Opción</w:t>
-      </w:r>
-      <w:proofErr w:type="spellEnd"/>
-      <w:r>
-        <w:rPr>
-          <w:rFonts w:ascii="Cambria" w:hAnsi="Cambria" w:cs="Times New Roman"/>
-          <w:b/>
-          <w:bCs/>
-          <w:lang w:val="en-US"/>
-        </w:rPr>
         <w:t xml:space="preserve"> 1:</w:t>
       </w:r>
     </w:p>
     <w:p>
       <w:pPr>
-        <w:pStyle w:val="Prrafodelista"/>
+        <w:pStyle w:val="ListParagraph"/>
         <w:numPr>
           <w:ilvl w:val="1"/>
           <w:numId w:val="2"/>
@@ -391,44 +372,14 @@
         <w:rPr>
           <w:rFonts w:ascii="Cambria" w:hAnsi="Cambria" w:cs="Times New Roman"/>
         </w:rPr>
-        <w:t xml:space="preserve">Asegurarse de tener </w:t>
-      </w:r>
-      <w:proofErr w:type="spellStart"/>
-      <w:r>
-        <w:rPr>
-          <w:rFonts w:ascii="Cambria" w:hAnsi="Cambria" w:cs="Times New Roman"/>
-        </w:rPr>
-        <w:t>python</w:t>
-      </w:r>
-      <w:proofErr w:type="spellEnd"/>
-      <w:r>
-        <w:rPr>
-          <w:rFonts w:ascii="Cambria" w:hAnsi="Cambria" w:cs="Times New Roman"/>
-        </w:rPr>
-        <w:t xml:space="preserve"> (</w:t>
-      </w:r>
-      <w:proofErr w:type="spellStart"/>
-      <w:r>
-        <w:rPr>
-          <w:rFonts w:ascii="Cambria" w:hAnsi="Cambria" w:cs="Times New Roman"/>
-        </w:rPr>
-        <w:t>version</w:t>
-      </w:r>
-      <w:proofErr w:type="spellEnd"/>
-      <w:r>
-        <w:rPr>
-          <w:rFonts w:ascii="Cambria" w:hAnsi="Cambria" w:cs="Times New Roman"/>
-        </w:rPr>
-        <w:t xml:space="preserve"> 3.7) y </w:t>
-      </w:r>
-      <w:proofErr w:type="spellStart"/>
-      <w:r>
-        <w:rPr>
-          <w:rFonts w:ascii="Cambria" w:hAnsi="Cambria" w:cs="Times New Roman"/>
-        </w:rPr>
-        <w:t>pip</w:t>
-      </w:r>
-      <w:proofErr w:type="spellEnd"/>
+        <w:t>Asegurarse de tener python (version 3.7) y pip</w:t>
+      </w:r>
+      <w:r>
+        <w:rPr>
+          <w:rFonts w:ascii="Cambria" w:hAnsi="Cambria" w:cs="Times New Roman"/>
+        </w:rPr>
+        <w:t xml:space="preserve"> o pip3</w:t>
+      </w:r>
       <w:r>
         <w:rPr>
           <w:rFonts w:ascii="Cambria" w:hAnsi="Cambria" w:cs="Times New Roman"/>
@@ -438,7 +389,7 @@
     </w:p>
     <w:p>
       <w:pPr>
-        <w:pStyle w:val="Prrafodelista"/>
+        <w:pStyle w:val="ListParagraph"/>
         <w:numPr>
           <w:ilvl w:val="2"/>
           <w:numId w:val="2"/>
@@ -466,87 +417,101 @@
         </w:rPr>
         <w:t xml:space="preserve">: </w:t>
       </w:r>
-      <w:hyperlink r:id="rId7" w:history="1">
+      <w:r>
+        <w:fldChar w:fldCharType="begin"/>
+      </w:r>
+      <w:r>
+        <w:instrText xml:space="preserve"> HYPERLINK "https://www.python.org/downloads/" </w:instrText>
+      </w:r>
+      <w:r>
+        <w:fldChar w:fldCharType="separate"/>
+      </w:r>
+      <w:r>
+        <w:rPr>
+          <w:rStyle w:val="Hyperlink"/>
+          <w:rFonts w:ascii="Cambria" w:hAnsi="Cambria" w:cs="Times New Roman"/>
+        </w:rPr>
+        <w:t>https://www.python.org/downloads/</w:t>
+      </w:r>
+      <w:r>
+        <w:rPr>
+          <w:rStyle w:val="Hyperlink"/>
+          <w:rFonts w:ascii="Cambria" w:hAnsi="Cambria" w:cs="Times New Roman"/>
+        </w:rPr>
+        <w:fldChar w:fldCharType="end"/>
+      </w:r>
+    </w:p>
+    <w:p>
+      <w:pPr>
+        <w:pStyle w:val="ListParagraph"/>
+        <w:numPr>
+          <w:ilvl w:val="1"/>
+          <w:numId w:val="2"/>
+        </w:numPr>
+        <w:spacing w:line="360" w:lineRule="auto"/>
+        <w:rPr>
+          <w:rFonts w:ascii="Cambria" w:hAnsi="Cambria" w:cs="Times New Roman"/>
+          <w:lang w:val="en-US"/>
+        </w:rPr>
+      </w:pPr>
+      <w:proofErr w:type="spellStart"/>
+      <w:r>
+        <w:rPr>
+          <w:rFonts w:ascii="Cambria" w:hAnsi="Cambria" w:cs="Times New Roman"/>
+          <w:lang w:val="en-US"/>
+        </w:rPr>
+        <w:t>Clonar</w:t>
+      </w:r>
+      <w:proofErr w:type="spellEnd"/>
+      <w:r>
+        <w:rPr>
+          <w:rFonts w:ascii="Cambria" w:hAnsi="Cambria" w:cs="Times New Roman"/>
+          <w:lang w:val="en-US"/>
+        </w:rPr>
+        <w:t xml:space="preserve"> el </w:t>
+      </w:r>
+      <w:proofErr w:type="spellStart"/>
+      <w:r>
+        <w:rPr>
+          <w:rFonts w:ascii="Cambria" w:hAnsi="Cambria" w:cs="Times New Roman"/>
+          <w:lang w:val="en-US"/>
+        </w:rPr>
+        <w:t>repositorio</w:t>
+      </w:r>
+      <w:proofErr w:type="spellEnd"/>
+      <w:r>
+        <w:rPr>
+          <w:rFonts w:ascii="Cambria" w:hAnsi="Cambria" w:cs="Times New Roman"/>
+          <w:lang w:val="en-US"/>
+        </w:rPr>
+        <w:t>:</w:t>
+      </w:r>
+    </w:p>
+    <w:p>
+      <w:pPr>
+        <w:pStyle w:val="ListParagraph"/>
+        <w:numPr>
+          <w:ilvl w:val="2"/>
+          <w:numId w:val="2"/>
+        </w:numPr>
+        <w:shd w:val="clear" w:color="auto" w:fill="D9D9D9" w:themeFill="background1" w:themeFillShade="D9"/>
+        <w:spacing w:line="360" w:lineRule="auto"/>
+        <w:rPr>
+          <w:rFonts w:ascii="Cambria" w:hAnsi="Cambria" w:cs="Times New Roman"/>
+          <w:lang w:val="en-US"/>
+        </w:rPr>
+      </w:pPr>
+      <w:r>
+        <w:rPr>
+          <w:rFonts w:ascii="Cambria" w:hAnsi="Cambria" w:cs="Times New Roman"/>
+          <w:lang w:val="en-US"/>
+        </w:rPr>
+        <w:t xml:space="preserve">git clone </w:t>
+      </w:r>
+      <w:hyperlink r:id="rId5" w:history="1">
         <w:r>
           <w:rPr>
-            <w:rStyle w:val="Hipervnculo"/>
-            <w:rFonts w:ascii="Cambria" w:hAnsi="Cambria" w:cs="Times New Roman"/>
-          </w:rPr>
-          <w:t>https://www.python.org/downloads/</w:t>
-        </w:r>
-      </w:hyperlink>
-    </w:p>
-    <w:p>
-      <w:pPr>
-        <w:pStyle w:val="Prrafodelista"/>
-        <w:numPr>
-          <w:ilvl w:val="1"/>
-          <w:numId w:val="2"/>
-        </w:numPr>
-        <w:spacing w:line="360" w:lineRule="auto"/>
-        <w:rPr>
-          <w:rFonts w:ascii="Cambria" w:hAnsi="Cambria" w:cs="Times New Roman"/>
-          <w:lang w:val="en-US"/>
-        </w:rPr>
-      </w:pPr>
-      <w:proofErr w:type="spellStart"/>
-      <w:r>
-        <w:rPr>
-          <w:rFonts w:ascii="Cambria" w:hAnsi="Cambria" w:cs="Times New Roman"/>
-          <w:lang w:val="en-US"/>
-        </w:rPr>
-        <w:t>Clonar</w:t>
-      </w:r>
-      <w:proofErr w:type="spellEnd"/>
-      <w:r>
-        <w:rPr>
-          <w:rFonts w:ascii="Cambria" w:hAnsi="Cambria" w:cs="Times New Roman"/>
-          <w:lang w:val="en-US"/>
-        </w:rPr>
-        <w:t xml:space="preserve"> el </w:t>
-      </w:r>
-      <w:proofErr w:type="spellStart"/>
-      <w:r>
-        <w:rPr>
-          <w:rFonts w:ascii="Cambria" w:hAnsi="Cambria" w:cs="Times New Roman"/>
-          <w:lang w:val="en-US"/>
-        </w:rPr>
-        <w:t>repositorio</w:t>
-      </w:r>
-      <w:proofErr w:type="spellEnd"/>
-      <w:r>
-        <w:rPr>
-          <w:rFonts w:ascii="Cambria" w:hAnsi="Cambria" w:cs="Times New Roman"/>
-          <w:lang w:val="en-US"/>
-        </w:rPr>
-        <w:t>:</w:t>
-      </w:r>
-    </w:p>
-    <w:p>
-      <w:pPr>
-        <w:pStyle w:val="Prrafodelista"/>
-        <w:numPr>
-          <w:ilvl w:val="2"/>
-          <w:numId w:val="2"/>
-        </w:numPr>
-        <w:shd w:val="clear" w:color="auto" w:fill="D9D9D9" w:themeFill="background1" w:themeFillShade="D9"/>
-        <w:spacing w:line="360" w:lineRule="auto"/>
-        <w:rPr>
-          <w:rFonts w:ascii="Cambria" w:hAnsi="Cambria" w:cs="Times New Roman"/>
-          <w:lang w:val="en-US"/>
-        </w:rPr>
-      </w:pPr>
-      <w:r>
-        <w:rPr>
-          <w:rFonts w:ascii="Cambria" w:hAnsi="Cambria" w:cs="Times New Roman"/>
-          <w:lang w:val="en-US"/>
-        </w:rPr>
-        <w:t xml:space="preserve">git clone </w:t>
-      </w:r>
-      <w:hyperlink r:id="rId8" w:history="1">
-        <w:r>
-          <w:rPr>
-            <w:rStyle w:val="Hipervnculo"/>
+            <w:rStyle w:val="Hyperlink"/>
             <w:rFonts w:ascii="Cambria" w:hAnsi="Cambria" w:cs="Times New Roman"/>
             <w:lang w:val="en-US"/>
           </w:rPr>
@@ -556,7 +521,7 @@
     </w:p>
     <w:p>
       <w:pPr>
-        <w:pStyle w:val="Prrafodelista"/>
+        <w:pStyle w:val="ListParagraph"/>
         <w:numPr>
           <w:ilvl w:val="1"/>
           <w:numId w:val="2"/>
@@ -593,7 +558,7 @@
     </w:p>
     <w:p>
       <w:pPr>
-        <w:pStyle w:val="Prrafodelista"/>
+        <w:pStyle w:val="ListParagraph"/>
         <w:numPr>
           <w:ilvl w:val="2"/>
           <w:numId w:val="2"/>
@@ -617,7 +582,7 @@
     </w:p>
     <w:p>
       <w:pPr>
-        <w:pStyle w:val="Prrafodelista"/>
+        <w:pStyle w:val="ListParagraph"/>
         <w:numPr>
           <w:ilvl w:val="1"/>
           <w:numId w:val="2"/>
@@ -679,11 +644,32 @@
     </w:p>
     <w:p>
       <w:pPr>
-        <w:pStyle w:val="Prrafodelista"/>
+        <w:pStyle w:val="ListParagraph"/>
         <w:numPr>
           <w:ilvl w:val="2"/>
           <w:numId w:val="2"/>
         </w:numPr>
+        <w:spacing w:line="360" w:lineRule="auto"/>
+        <w:rPr>
+          <w:rFonts w:ascii="Cambria" w:hAnsi="Cambria" w:cs="Times New Roman"/>
+          <w:lang w:val="en-US"/>
+        </w:rPr>
+      </w:pPr>
+      <w:r>
+        <w:rPr>
+          <w:rFonts w:ascii="Cambria" w:hAnsi="Cambria" w:cs="Times New Roman"/>
+          <w:lang w:val="en-US"/>
+        </w:rPr>
+        <w:t>pip:</w:t>
+      </w:r>
+    </w:p>
+    <w:p>
+      <w:pPr>
+        <w:pStyle w:val="ListParagraph"/>
+        <w:numPr>
+          <w:ilvl w:val="3"/>
+          <w:numId w:val="2"/>
+        </w:numPr>
         <w:shd w:val="clear" w:color="auto" w:fill="D9D9D9" w:themeFill="background1" w:themeFillShade="D9"/>
         <w:spacing w:line="360" w:lineRule="auto"/>
         <w:rPr>
@@ -691,19 +677,133 @@
           <w:lang w:val="en-US"/>
         </w:rPr>
       </w:pPr>
-      <w:r>
-        <w:rPr>
-          <w:rFonts w:ascii="Cambria" w:hAnsi="Cambria" w:cs="Times New Roman"/>
-          <w:i/>
-          <w:iCs/>
-          <w:lang w:val="en-US"/>
-        </w:rPr>
-        <w:t>pip install -r requirements.txt or pip3 install -r requirements.txt</w:t>
-      </w:r>
-    </w:p>
-    <w:p>
-      <w:pPr>
-        <w:pStyle w:val="Prrafodelista"/>
+      <w:proofErr w:type="spellStart"/>
+      <w:r>
+        <w:rPr>
+          <w:rFonts w:ascii="Cambria" w:hAnsi="Cambria" w:cs="Times New Roman"/>
+          <w:i/>
+          <w:iCs/>
+          <w:lang w:val="en-US"/>
+        </w:rPr>
+        <w:t>sudo</w:t>
+      </w:r>
+      <w:proofErr w:type="spellEnd"/>
+      <w:r>
+        <w:rPr>
+          <w:rFonts w:ascii="Cambria" w:hAnsi="Cambria" w:cs="Times New Roman"/>
+          <w:i/>
+          <w:iCs/>
+          <w:lang w:val="en-US"/>
+        </w:rPr>
+        <w:t xml:space="preserve"> </w:t>
+      </w:r>
+      <w:r>
+        <w:rPr>
+          <w:rFonts w:ascii="Cambria" w:hAnsi="Cambria" w:cs="Times New Roman"/>
+          <w:i/>
+          <w:iCs/>
+          <w:lang w:val="en-US"/>
+        </w:rPr>
+        <w:t>pip install -r requirements.txt</w:t>
+      </w:r>
+    </w:p>
+    <w:p>
+      <w:pPr>
+        <w:pStyle w:val="ListParagraph"/>
+        <w:spacing w:line="360" w:lineRule="auto"/>
+        <w:ind w:left="2160"/>
+        <w:rPr>
+          <w:rFonts w:ascii="Cambria" w:hAnsi="Cambria" w:cs="Times New Roman"/>
+          <w:lang w:val="en-US"/>
+        </w:rPr>
+      </w:pPr>
+    </w:p>
+    <w:p>
+      <w:pPr>
+        <w:pStyle w:val="ListParagraph"/>
+        <w:numPr>
+          <w:ilvl w:val="2"/>
+          <w:numId w:val="2"/>
+        </w:numPr>
+        <w:spacing w:line="360" w:lineRule="auto"/>
+        <w:rPr>
+          <w:rFonts w:ascii="Cambria" w:hAnsi="Cambria" w:cs="Times New Roman"/>
+          <w:lang w:val="en-US"/>
+        </w:rPr>
+      </w:pPr>
+      <w:r>
+        <w:rPr>
+          <w:rFonts w:ascii="Cambria" w:hAnsi="Cambria" w:cs="Times New Roman"/>
+          <w:lang w:val="en-US"/>
+        </w:rPr>
+        <w:t>pip3:</w:t>
+      </w:r>
+    </w:p>
+    <w:p>
+      <w:pPr>
+        <w:pStyle w:val="ListParagraph"/>
+        <w:numPr>
+          <w:ilvl w:val="3"/>
+          <w:numId w:val="2"/>
+        </w:numPr>
+        <w:shd w:val="clear" w:color="auto" w:fill="D9D9D9" w:themeFill="background1" w:themeFillShade="D9"/>
+        <w:spacing w:line="360" w:lineRule="auto"/>
+        <w:rPr>
+          <w:rFonts w:ascii="Cambria" w:hAnsi="Cambria" w:cs="Times New Roman"/>
+          <w:lang w:val="en-US"/>
+        </w:rPr>
+      </w:pPr>
+      <w:proofErr w:type="spellStart"/>
+      <w:r>
+        <w:rPr>
+          <w:rFonts w:ascii="Cambria" w:hAnsi="Cambria" w:cs="Times New Roman"/>
+          <w:i/>
+          <w:iCs/>
+          <w:lang w:val="en-US"/>
+        </w:rPr>
+        <w:t>sudo</w:t>
+      </w:r>
+      <w:proofErr w:type="spellEnd"/>
+      <w:r>
+        <w:rPr>
+          <w:rFonts w:ascii="Cambria" w:hAnsi="Cambria" w:cs="Times New Roman"/>
+          <w:i/>
+          <w:iCs/>
+          <w:lang w:val="en-US"/>
+        </w:rPr>
+        <w:t xml:space="preserve"> </w:t>
+      </w:r>
+      <w:r>
+        <w:rPr>
+          <w:rFonts w:ascii="Cambria" w:hAnsi="Cambria" w:cs="Times New Roman"/>
+          <w:i/>
+          <w:iCs/>
+          <w:lang w:val="en-US"/>
+        </w:rPr>
+        <w:t>pip</w:t>
+      </w:r>
+      <w:r>
+        <w:rPr>
+          <w:rFonts w:ascii="Cambria" w:hAnsi="Cambria" w:cs="Times New Roman"/>
+          <w:i/>
+          <w:iCs/>
+          <w:lang w:val="en-US"/>
+        </w:rPr>
+        <w:t>3</w:t>
+      </w:r>
+      <w:r>
+        <w:rPr>
+          <w:rFonts w:ascii="Cambria" w:hAnsi="Cambria" w:cs="Times New Roman"/>
+          <w:i/>
+          <w:iCs/>
+          <w:lang w:val="en-US"/>
+        </w:rPr>
+        <w:t xml:space="preserve"> install -r requirements.txt</w:t>
+      </w:r>
+    </w:p>
+    <w:p>
+      <w:pPr>
+        <w:pStyle w:val="ListParagraph"/>
         <w:numPr>
           <w:ilvl w:val="1"/>
           <w:numId w:val="2"/>
@@ -749,7 +849,7 @@
     </w:p>
     <w:p>
       <w:pPr>
-        <w:pStyle w:val="Prrafodelista"/>
+        <w:pStyle w:val="ListParagraph"/>
         <w:numPr>
           <w:ilvl w:val="2"/>
           <w:numId w:val="2"/>
@@ -815,7 +915,7 @@
     </w:p>
     <w:p>
       <w:pPr>
-        <w:pStyle w:val="Prrafodelista"/>
+        <w:pStyle w:val="ListParagraph"/>
         <w:numPr>
           <w:ilvl w:val="1"/>
           <w:numId w:val="2"/>
@@ -852,18 +952,747 @@
     </w:p>
     <w:p>
       <w:pPr>
-        <w:pStyle w:val="Prrafodelista"/>
+        <w:spacing w:line="360" w:lineRule="auto"/>
+        <w:ind w:left="360"/>
+        <w:rPr>
+          <w:rFonts w:ascii="Cambria" w:hAnsi="Cambria" w:cs="Times New Roman"/>
+          <w:b/>
+          <w:bCs/>
+          <w:lang w:val="en-US"/>
+        </w:rPr>
+      </w:pPr>
+    </w:p>
+    <w:p>
+      <w:pPr>
+        <w:spacing w:line="360" w:lineRule="auto"/>
+        <w:ind w:left="360"/>
+        <w:rPr>
+          <w:rFonts w:ascii="Cambria" w:hAnsi="Cambria" w:cs="Times New Roman"/>
+          <w:b/>
+          <w:bCs/>
+          <w:lang w:val="en-US"/>
+        </w:rPr>
+      </w:pPr>
+      <w:proofErr w:type="spellStart"/>
+      <w:r>
+        <w:rPr>
+          <w:rFonts w:ascii="Cambria" w:hAnsi="Cambria" w:cs="Times New Roman"/>
+          <w:b/>
+          <w:bCs/>
+          <w:lang w:val="en-US"/>
+        </w:rPr>
+        <w:lastRenderedPageBreak/>
+        <w:t>Algunas</w:t>
+      </w:r>
+      <w:proofErr w:type="spellEnd"/>
+      <w:r>
+        <w:rPr>
+          <w:rFonts w:ascii="Cambria" w:hAnsi="Cambria" w:cs="Times New Roman"/>
+          <w:b/>
+          <w:bCs/>
+          <w:lang w:val="en-US"/>
+        </w:rPr>
+        <w:t xml:space="preserve"> </w:t>
+      </w:r>
+      <w:proofErr w:type="spellStart"/>
+      <w:r>
+        <w:rPr>
+          <w:rFonts w:ascii="Cambria" w:hAnsi="Cambria" w:cs="Times New Roman"/>
+          <w:b/>
+          <w:bCs/>
+          <w:lang w:val="en-US"/>
+        </w:rPr>
+        <w:t>excepciones</w:t>
+      </w:r>
+      <w:proofErr w:type="spellEnd"/>
+      <w:r>
+        <w:rPr>
+          <w:rFonts w:ascii="Cambria" w:hAnsi="Cambria" w:cs="Times New Roman"/>
+          <w:b/>
+          <w:bCs/>
+          <w:lang w:val="en-US"/>
+        </w:rPr>
+        <w:t xml:space="preserve">: </w:t>
+      </w:r>
+    </w:p>
+    <w:p>
+      <w:pPr>
+        <w:pStyle w:val="ListParagraph"/>
+        <w:numPr>
+          <w:ilvl w:val="0"/>
+          <w:numId w:val="3"/>
+        </w:numPr>
+        <w:spacing w:line="360" w:lineRule="auto"/>
+        <w:rPr>
+          <w:rFonts w:ascii="Cambria" w:hAnsi="Cambria" w:cs="Times New Roman"/>
+          <w:b/>
+          <w:bCs/>
+          <w:lang w:val="es-ES"/>
+        </w:rPr>
+      </w:pPr>
+      <w:r>
+        <w:rPr>
+          <w:rFonts w:ascii="Cambria" w:hAnsi="Cambria" w:cs="Times New Roman"/>
+          <w:lang w:val="es-ES"/>
+        </w:rPr>
+        <w:t>Luego de realizar todos los pasos mencionados</w:t>
+      </w:r>
+      <w:r>
+        <w:rPr>
+          <w:rFonts w:ascii="Cambria" w:hAnsi="Cambria" w:cs="Times New Roman"/>
+          <w:lang w:val="es-ES"/>
+        </w:rPr>
+        <w:t xml:space="preserve"> anteriormente</w:t>
+      </w:r>
+      <w:r>
+        <w:rPr>
+          <w:rFonts w:ascii="Cambria" w:hAnsi="Cambria" w:cs="Times New Roman"/>
+          <w:lang w:val="es-ES"/>
+        </w:rPr>
+        <w:t>, si se ejecuta:</w:t>
+      </w:r>
+    </w:p>
+    <w:p>
+      <w:pPr>
+        <w:pStyle w:val="ListParagraph"/>
+        <w:numPr>
+          <w:ilvl w:val="1"/>
+          <w:numId w:val="3"/>
+        </w:numPr>
+        <w:shd w:val="clear" w:color="auto" w:fill="D9D9D9" w:themeFill="background1" w:themeFillShade="D9"/>
+        <w:spacing w:line="360" w:lineRule="auto"/>
+        <w:rPr>
+          <w:rFonts w:ascii="Cambria" w:hAnsi="Cambria" w:cs="Times New Roman"/>
+          <w:b/>
+          <w:bCs/>
+          <w:lang w:val="en-US"/>
+        </w:rPr>
+      </w:pPr>
+      <w:proofErr w:type="spellStart"/>
+      <w:r>
+        <w:rPr>
+          <w:rFonts w:ascii="Cambria" w:hAnsi="Cambria" w:cs="Times New Roman"/>
+          <w:i/>
+          <w:iCs/>
+          <w:lang w:val="en-US"/>
+        </w:rPr>
+        <w:t>streamlit</w:t>
+      </w:r>
+      <w:proofErr w:type="spellEnd"/>
+    </w:p>
+    <w:p>
+      <w:pPr>
+        <w:spacing w:line="360" w:lineRule="auto"/>
+        <w:ind w:left="708"/>
+        <w:rPr>
+          <w:rFonts w:ascii="Cambria" w:hAnsi="Cambria" w:cs="Times New Roman"/>
+          <w:lang w:val="es-ES"/>
+        </w:rPr>
+      </w:pPr>
+      <w:r>
+        <w:rPr>
+          <w:rFonts w:ascii="Cambria" w:hAnsi="Cambria" w:cs="Times New Roman"/>
+          <w:lang w:val="es-ES"/>
+        </w:rPr>
+        <w:t>y el mensaje es ‘</w:t>
+      </w:r>
+      <w:proofErr w:type="spellStart"/>
+      <w:r>
+        <w:rPr>
+          <w:rFonts w:ascii="Cambria" w:hAnsi="Cambria" w:cs="Times New Roman"/>
+          <w:i/>
+          <w:iCs/>
+          <w:lang w:val="es-ES"/>
+        </w:rPr>
+        <w:t>command</w:t>
+      </w:r>
+      <w:proofErr w:type="spellEnd"/>
+      <w:r>
+        <w:rPr>
+          <w:rFonts w:ascii="Cambria" w:hAnsi="Cambria" w:cs="Times New Roman"/>
+          <w:i/>
+          <w:iCs/>
+          <w:lang w:val="es-ES"/>
+        </w:rPr>
+        <w:t xml:space="preserve"> </w:t>
+      </w:r>
+      <w:proofErr w:type="spellStart"/>
+      <w:r>
+        <w:rPr>
+          <w:rFonts w:ascii="Cambria" w:hAnsi="Cambria" w:cs="Times New Roman"/>
+          <w:i/>
+          <w:iCs/>
+          <w:lang w:val="es-ES"/>
+        </w:rPr>
+        <w:t>not</w:t>
+      </w:r>
+      <w:proofErr w:type="spellEnd"/>
+      <w:r>
+        <w:rPr>
+          <w:rFonts w:ascii="Cambria" w:hAnsi="Cambria" w:cs="Times New Roman"/>
+          <w:i/>
+          <w:iCs/>
+          <w:lang w:val="es-ES"/>
+        </w:rPr>
+        <w:t xml:space="preserve"> </w:t>
+      </w:r>
+      <w:proofErr w:type="spellStart"/>
+      <w:r>
+        <w:rPr>
+          <w:rFonts w:ascii="Cambria" w:hAnsi="Cambria" w:cs="Times New Roman"/>
+          <w:i/>
+          <w:iCs/>
+          <w:lang w:val="es-ES"/>
+        </w:rPr>
+        <w:t>found</w:t>
+      </w:r>
+      <w:proofErr w:type="spellEnd"/>
+      <w:r>
+        <w:rPr>
+          <w:rFonts w:ascii="Cambria" w:hAnsi="Cambria" w:cs="Times New Roman"/>
+          <w:lang w:val="es-ES"/>
+        </w:rPr>
+        <w:t>’</w:t>
+      </w:r>
+      <w:r>
+        <w:rPr>
+          <w:rFonts w:ascii="Cambria" w:hAnsi="Cambria" w:cs="Times New Roman"/>
+          <w:lang w:val="es-ES"/>
+        </w:rPr>
+        <w:t xml:space="preserve">. Entonces, el problema es que </w:t>
+      </w:r>
+      <w:proofErr w:type="spellStart"/>
+      <w:r>
+        <w:rPr>
+          <w:rFonts w:ascii="Cambria" w:hAnsi="Cambria" w:cs="Times New Roman"/>
+          <w:lang w:val="es-ES"/>
+        </w:rPr>
+        <w:t>streamlit</w:t>
+      </w:r>
+      <w:proofErr w:type="spellEnd"/>
+      <w:r>
+        <w:rPr>
+          <w:rFonts w:ascii="Cambria" w:hAnsi="Cambria" w:cs="Times New Roman"/>
+          <w:lang w:val="es-ES"/>
+        </w:rPr>
+        <w:t xml:space="preserve"> no está agregado al </w:t>
+      </w:r>
+      <w:proofErr w:type="spellStart"/>
+      <w:r>
+        <w:rPr>
+          <w:rFonts w:ascii="Cambria" w:hAnsi="Cambria" w:cs="Times New Roman"/>
+          <w:lang w:val="es-ES"/>
+        </w:rPr>
+        <w:t>path</w:t>
+      </w:r>
+      <w:proofErr w:type="spellEnd"/>
+      <w:r>
+        <w:rPr>
+          <w:rFonts w:ascii="Cambria" w:hAnsi="Cambria" w:cs="Times New Roman"/>
+          <w:lang w:val="es-ES"/>
+        </w:rPr>
+        <w:t>. Por lo tanto, se debe acceder al directorio donde está instalado Python y ejecutar el comando desde esa carpeta:</w:t>
+      </w:r>
+    </w:p>
+    <w:p>
+      <w:pPr>
+        <w:pStyle w:val="ListParagraph"/>
+        <w:numPr>
+          <w:ilvl w:val="2"/>
+          <w:numId w:val="2"/>
+        </w:numPr>
+        <w:spacing w:line="360" w:lineRule="auto"/>
+        <w:rPr>
+          <w:rFonts w:ascii="Cambria" w:hAnsi="Cambria" w:cs="Times New Roman"/>
+          <w:lang w:val="en-US"/>
+        </w:rPr>
+      </w:pPr>
+      <w:r>
+        <w:rPr>
+          <w:rFonts w:ascii="Cambria" w:hAnsi="Cambria" w:cs="Times New Roman"/>
+          <w:lang w:val="en-US"/>
+        </w:rPr>
+        <w:t>Windows</w:t>
+      </w:r>
+      <w:r>
+        <w:rPr>
+          <w:rFonts w:ascii="Cambria" w:hAnsi="Cambria" w:cs="Times New Roman"/>
+          <w:lang w:val="en-US"/>
+        </w:rPr>
+        <w:t>:</w:t>
+      </w:r>
+    </w:p>
+    <w:p>
+      <w:pPr>
+        <w:pStyle w:val="ListParagraph"/>
+        <w:numPr>
+          <w:ilvl w:val="3"/>
+          <w:numId w:val="2"/>
+        </w:numPr>
+        <w:shd w:val="clear" w:color="auto" w:fill="D9D9D9" w:themeFill="background1" w:themeFillShade="D9"/>
+        <w:spacing w:line="360" w:lineRule="auto"/>
+        <w:rPr>
+          <w:rFonts w:ascii="Cambria" w:hAnsi="Cambria" w:cs="Times New Roman"/>
+          <w:lang w:val="en-US"/>
+        </w:rPr>
+      </w:pPr>
+      <w:r>
+        <w:rPr>
+          <w:rFonts w:ascii="Cambria" w:hAnsi="Cambria" w:cs="Times New Roman"/>
+          <w:i/>
+          <w:iCs/>
+          <w:lang w:val="en-US"/>
+        </w:rPr>
+        <w:t>/Python/scripts/</w:t>
+      </w:r>
+      <w:proofErr w:type="spellStart"/>
+      <w:r>
+        <w:rPr>
+          <w:rFonts w:ascii="Cambria" w:hAnsi="Cambria" w:cs="Times New Roman"/>
+          <w:i/>
+          <w:iCs/>
+          <w:lang w:val="en-US"/>
+        </w:rPr>
+        <w:t>streamlit</w:t>
+      </w:r>
+      <w:proofErr w:type="spellEnd"/>
+      <w:r>
+        <w:rPr>
+          <w:rFonts w:ascii="Cambria" w:hAnsi="Cambria" w:cs="Times New Roman"/>
+          <w:i/>
+          <w:iCs/>
+          <w:lang w:val="en-US"/>
+        </w:rPr>
+        <w:t xml:space="preserve"> run app.py</w:t>
+      </w:r>
+    </w:p>
+    <w:p>
+      <w:pPr>
+        <w:pStyle w:val="ListParagraph"/>
+        <w:spacing w:line="360" w:lineRule="auto"/>
+        <w:ind w:left="2160"/>
+        <w:rPr>
+          <w:rFonts w:ascii="Cambria" w:hAnsi="Cambria" w:cs="Times New Roman"/>
+          <w:lang w:val="en-AR"/>
+        </w:rPr>
+      </w:pPr>
+    </w:p>
+    <w:p>
+      <w:pPr>
+        <w:pStyle w:val="ListParagraph"/>
+        <w:numPr>
+          <w:ilvl w:val="2"/>
+          <w:numId w:val="2"/>
+        </w:numPr>
+        <w:spacing w:line="360" w:lineRule="auto"/>
+        <w:rPr>
+          <w:rFonts w:ascii="Cambria" w:hAnsi="Cambria" w:cs="Times New Roman"/>
+          <w:lang w:val="en-US"/>
+        </w:rPr>
+      </w:pPr>
+      <w:r>
+        <w:rPr>
+          <w:rFonts w:ascii="Cambria" w:hAnsi="Cambria" w:cs="Times New Roman"/>
+          <w:lang w:val="en-US"/>
+        </w:rPr>
+        <w:t>Linux o Mac</w:t>
+      </w:r>
+      <w:r>
+        <w:rPr>
+          <w:rFonts w:ascii="Cambria" w:hAnsi="Cambria" w:cs="Times New Roman"/>
+          <w:lang w:val="en-US"/>
+        </w:rPr>
+        <w:t>:</w:t>
+      </w:r>
+    </w:p>
+    <w:p>
+      <w:pPr>
+        <w:pStyle w:val="ListParagraph"/>
+        <w:numPr>
+          <w:ilvl w:val="3"/>
+          <w:numId w:val="2"/>
+        </w:numPr>
+        <w:shd w:val="clear" w:color="auto" w:fill="D9D9D9" w:themeFill="background1" w:themeFillShade="D9"/>
+        <w:spacing w:line="360" w:lineRule="auto"/>
+        <w:rPr>
+          <w:rFonts w:ascii="Cambria" w:hAnsi="Cambria" w:cs="Times New Roman"/>
+          <w:lang w:val="en-US"/>
+        </w:rPr>
+      </w:pPr>
+      <w:r>
+        <w:rPr>
+          <w:rFonts w:ascii="Cambria" w:hAnsi="Cambria" w:cs="Times New Roman"/>
+          <w:i/>
+          <w:iCs/>
+          <w:lang w:val="en-US"/>
+        </w:rPr>
+        <w:t>/</w:t>
+      </w:r>
+      <w:proofErr w:type="spellStart"/>
+      <w:r>
+        <w:rPr>
+          <w:rFonts w:ascii="Cambria" w:hAnsi="Cambria" w:cs="Times New Roman"/>
+          <w:i/>
+          <w:iCs/>
+          <w:lang w:val="en-US"/>
+        </w:rPr>
+        <w:t>usr</w:t>
+      </w:r>
+      <w:proofErr w:type="spellEnd"/>
+      <w:r>
+        <w:rPr>
+          <w:rFonts w:ascii="Cambria" w:hAnsi="Cambria" w:cs="Times New Roman"/>
+          <w:i/>
+          <w:iCs/>
+          <w:lang w:val="en-US"/>
+        </w:rPr>
+        <w:t>/local/bin/</w:t>
+      </w:r>
+      <w:proofErr w:type="spellStart"/>
+      <w:r>
+        <w:rPr>
+          <w:rFonts w:ascii="Cambria" w:hAnsi="Cambria" w:cs="Times New Roman"/>
+          <w:i/>
+          <w:iCs/>
+          <w:lang w:val="en-US"/>
+        </w:rPr>
+        <w:t>streamlit</w:t>
+      </w:r>
+      <w:proofErr w:type="spellEnd"/>
+      <w:r>
+        <w:rPr>
+          <w:rFonts w:ascii="Cambria" w:hAnsi="Cambria" w:cs="Times New Roman"/>
+          <w:i/>
+          <w:iCs/>
+          <w:lang w:val="en-US"/>
+        </w:rPr>
+        <w:t xml:space="preserve"> run app.py</w:t>
+      </w:r>
+    </w:p>
+    <w:p>
+      <w:pPr>
+        <w:pStyle w:val="ListParagraph"/>
+        <w:spacing w:line="360" w:lineRule="auto"/>
+        <w:rPr>
+          <w:rFonts w:ascii="Cambria" w:hAnsi="Cambria" w:cs="Times New Roman"/>
+          <w:lang w:val="es-ES"/>
+        </w:rPr>
+      </w:pPr>
+    </w:p>
+    <w:p>
+      <w:pPr>
+        <w:pStyle w:val="ListParagraph"/>
+        <w:numPr>
+          <w:ilvl w:val="0"/>
+          <w:numId w:val="3"/>
+        </w:numPr>
+        <w:spacing w:line="360" w:lineRule="auto"/>
+        <w:rPr>
+          <w:rFonts w:ascii="Cambria" w:hAnsi="Cambria" w:cs="Times New Roman"/>
+          <w:lang w:val="es-ES"/>
+        </w:rPr>
+      </w:pPr>
+      <w:r>
+        <w:rPr>
+          <w:rFonts w:ascii="Cambria" w:hAnsi="Cambria" w:cs="Times New Roman"/>
+          <w:lang w:val="es-ES"/>
+        </w:rPr>
+        <w:t xml:space="preserve">Si se intenta </w:t>
+      </w:r>
+      <w:r>
+        <w:rPr>
+          <w:rFonts w:ascii="Cambria" w:hAnsi="Cambria" w:cs="Times New Roman"/>
+          <w:lang w:val="es-ES"/>
+        </w:rPr>
+        <w:t>levantar</w:t>
+      </w:r>
+      <w:r>
+        <w:rPr>
+          <w:rFonts w:ascii="Cambria" w:hAnsi="Cambria" w:cs="Times New Roman"/>
+          <w:lang w:val="es-ES"/>
+        </w:rPr>
+        <w:t xml:space="preserve"> la aplicaci</w:t>
+      </w:r>
+      <w:r>
+        <w:rPr>
+          <w:rFonts w:ascii="Cambria" w:hAnsi="Cambria" w:cs="Times New Roman"/>
+          <w:lang w:val="es-ES"/>
+        </w:rPr>
+        <w:t xml:space="preserve">ón y se obtiene el siguiente problema con </w:t>
+      </w:r>
+      <w:proofErr w:type="spellStart"/>
+      <w:r>
+        <w:rPr>
+          <w:rFonts w:ascii="Cambria" w:hAnsi="Cambria" w:cs="Times New Roman"/>
+          <w:b/>
+          <w:bCs/>
+          <w:lang w:val="es-ES"/>
+        </w:rPr>
+        <w:t>streamlit</w:t>
+      </w:r>
+      <w:proofErr w:type="spellEnd"/>
+      <w:r>
+        <w:rPr>
+          <w:rFonts w:ascii="Cambria" w:hAnsi="Cambria" w:cs="Times New Roman"/>
+          <w:b/>
+          <w:bCs/>
+          <w:lang w:val="es-ES"/>
+        </w:rPr>
+        <w:t>:</w:t>
+      </w:r>
+    </w:p>
+    <w:p>
+      <w:pPr>
+        <w:pStyle w:val="ListParagraph"/>
         <w:spacing w:line="360" w:lineRule="auto"/>
         <w:ind w:left="1440"/>
         <w:rPr>
           <w:rFonts w:ascii="Cambria" w:hAnsi="Cambria" w:cs="Times New Roman"/>
-          <w:lang w:val="en-US"/>
-        </w:rPr>
-      </w:pPr>
-    </w:p>
-    <w:p>
-      <w:pPr>
-        <w:pStyle w:val="Prrafodelista"/>
+          <w:lang w:val="es-ES"/>
+        </w:rPr>
+      </w:pPr>
+      <w:r>
+        <w:rPr>
+          <w:rFonts w:ascii="Cambria" w:hAnsi="Cambria" w:cs="Times New Roman"/>
+          <w:lang w:val="es-ES"/>
+        </w:rPr>
+        <w:drawing>
+          <wp:inline distT="0" distB="0" distL="0" distR="0" wp14:anchorId="3B7BA7B0" wp14:editId="0A998492">
+            <wp:extent cx="3550024" cy="1340485"/>
+            <wp:effectExtent l="0" t="0" r="6350" b="5715"/>
+            <wp:docPr id="1" name="Picture 1" descr="Text&#10;&#10;Description automatically generated"/>
+            <wp:cNvGraphicFramePr>
+              <a:graphicFrameLocks xmlns:a="http://schemas.openxmlformats.org/drawingml/2006/main" noChangeAspect="1"/>
+            </wp:cNvGraphicFramePr>
+            <a:graphic xmlns:a="http://schemas.openxmlformats.org/drawingml/2006/main">
+              <a:graphicData uri="http://schemas.openxmlformats.org/drawingml/2006/picture">
+                <pic:pic xmlns:pic="http://schemas.openxmlformats.org/drawingml/2006/picture">
+                  <pic:nvPicPr>
+                    <pic:cNvPr id="1" name="Picture 1" descr="Text&#10;&#10;Description automatically generated"/>
+                    <pic:cNvPicPr/>
+                  </pic:nvPicPr>
+                  <pic:blipFill rotWithShape="1">
+                    <a:blip r:embed="rId6"/>
+                    <a:srcRect r="40271"/>
+                    <a:stretch/>
+                  </pic:blipFill>
+                  <pic:spPr bwMode="auto">
+                    <a:xfrm>
+                      <a:off x="0" y="0"/>
+                      <a:ext cx="3550024" cy="1340485"/>
+                    </a:xfrm>
+                    <a:prstGeom prst="rect">
+                      <a:avLst/>
+                    </a:prstGeom>
+                    <a:ln>
+                      <a:noFill/>
+                    </a:ln>
+                    <a:extLst>
+                      <a:ext uri="{53640926-AAD7-44D8-BBD7-CCE9431645EC}">
+                        <a14:shadowObscured xmlns:a14="http://schemas.microsoft.com/office/drawing/2010/main"/>
+                      </a:ext>
+                    </a:extLst>
+                  </pic:spPr>
+                </pic:pic>
+              </a:graphicData>
+            </a:graphic>
+          </wp:inline>
+        </w:drawing>
+      </w:r>
+    </w:p>
+    <w:p>
+      <w:pPr>
+        <w:pStyle w:val="ListParagraph"/>
+        <w:numPr>
+          <w:ilvl w:val="1"/>
+          <w:numId w:val="3"/>
+        </w:numPr>
+        <w:spacing w:line="360" w:lineRule="auto"/>
+        <w:rPr>
+          <w:rFonts w:ascii="Cambria" w:hAnsi="Cambria" w:cs="Times New Roman"/>
+          <w:lang w:val="es-ES"/>
+        </w:rPr>
+      </w:pPr>
+      <w:r>
+        <w:rPr>
+          <w:rFonts w:ascii="Cambria" w:hAnsi="Cambria" w:cs="Times New Roman"/>
+          <w:lang w:val="es-ES"/>
+        </w:rPr>
+        <w:t>Ejecutar el siguiente comando:</w:t>
+      </w:r>
+    </w:p>
+    <w:p>
+      <w:pPr>
+        <w:pStyle w:val="ListParagraph"/>
+        <w:numPr>
+          <w:ilvl w:val="2"/>
+          <w:numId w:val="3"/>
+        </w:numPr>
+        <w:spacing w:line="360" w:lineRule="auto"/>
+        <w:rPr>
+          <w:rFonts w:ascii="Cambria" w:hAnsi="Cambria" w:cs="Times New Roman"/>
+          <w:lang w:val="en-US"/>
+        </w:rPr>
+      </w:pPr>
+      <w:r>
+        <w:rPr>
+          <w:rFonts w:ascii="Cambria" w:hAnsi="Cambria" w:cs="Times New Roman"/>
+          <w:lang w:val="en-US"/>
+        </w:rPr>
+        <w:t>pip</w:t>
+      </w:r>
+      <w:r>
+        <w:rPr>
+          <w:rFonts w:ascii="Cambria" w:hAnsi="Cambria" w:cs="Times New Roman"/>
+          <w:lang w:val="en-US"/>
+        </w:rPr>
+        <w:t>:</w:t>
+      </w:r>
+    </w:p>
+    <w:p>
+      <w:pPr>
+        <w:pStyle w:val="ListParagraph"/>
+        <w:numPr>
+          <w:ilvl w:val="3"/>
+          <w:numId w:val="3"/>
+        </w:numPr>
+        <w:shd w:val="clear" w:color="auto" w:fill="D9D9D9" w:themeFill="background1" w:themeFillShade="D9"/>
+        <w:spacing w:line="360" w:lineRule="auto"/>
+        <w:rPr>
+          <w:rFonts w:ascii="Cambria" w:hAnsi="Cambria" w:cs="Times New Roman"/>
+          <w:lang w:val="en-US"/>
+        </w:rPr>
+      </w:pPr>
+      <w:r>
+        <w:rPr>
+          <w:rFonts w:ascii="Cambria" w:hAnsi="Cambria" w:cs="Times New Roman"/>
+          <w:i/>
+          <w:iCs/>
+          <w:lang w:val="en-US"/>
+        </w:rPr>
+        <w:t xml:space="preserve">pip install --upgrade </w:t>
+      </w:r>
+      <w:proofErr w:type="spellStart"/>
+      <w:r>
+        <w:rPr>
+          <w:rFonts w:ascii="Cambria" w:hAnsi="Cambria" w:cs="Times New Roman"/>
+          <w:i/>
+          <w:iCs/>
+          <w:lang w:val="en-US"/>
+        </w:rPr>
+        <w:t>protobuf</w:t>
+      </w:r>
+      <w:proofErr w:type="spellEnd"/>
+    </w:p>
+    <w:p>
+      <w:pPr>
+        <w:pStyle w:val="ListParagraph"/>
+        <w:spacing w:line="360" w:lineRule="auto"/>
+        <w:ind w:left="2160"/>
+        <w:rPr>
+          <w:rFonts w:ascii="Cambria" w:hAnsi="Cambria" w:cs="Times New Roman"/>
+          <w:lang w:val="en-AR"/>
+        </w:rPr>
+      </w:pPr>
+    </w:p>
+    <w:p>
+      <w:pPr>
+        <w:pStyle w:val="ListParagraph"/>
+        <w:numPr>
+          <w:ilvl w:val="2"/>
+          <w:numId w:val="3"/>
+        </w:numPr>
+        <w:spacing w:line="360" w:lineRule="auto"/>
+        <w:rPr>
+          <w:rFonts w:ascii="Cambria" w:hAnsi="Cambria" w:cs="Times New Roman"/>
+          <w:lang w:val="en-US"/>
+        </w:rPr>
+      </w:pPr>
+      <w:r>
+        <w:rPr>
+          <w:rFonts w:ascii="Cambria" w:hAnsi="Cambria" w:cs="Times New Roman"/>
+          <w:lang w:val="en-US"/>
+        </w:rPr>
+        <w:t>pip3</w:t>
+      </w:r>
+      <w:r>
+        <w:rPr>
+          <w:rFonts w:ascii="Cambria" w:hAnsi="Cambria" w:cs="Times New Roman"/>
+          <w:lang w:val="en-US"/>
+        </w:rPr>
+        <w:t>:</w:t>
+      </w:r>
+    </w:p>
+    <w:p>
+      <w:pPr>
+        <w:pStyle w:val="ListParagraph"/>
+        <w:numPr>
+          <w:ilvl w:val="3"/>
+          <w:numId w:val="3"/>
+        </w:numPr>
+        <w:shd w:val="clear" w:color="auto" w:fill="D9D9D9" w:themeFill="background1" w:themeFillShade="D9"/>
+        <w:spacing w:line="360" w:lineRule="auto"/>
+        <w:rPr>
+          <w:rFonts w:ascii="Cambria" w:hAnsi="Cambria" w:cs="Times New Roman"/>
+          <w:lang w:val="en-US"/>
+        </w:rPr>
+      </w:pPr>
+      <w:r>
+        <w:rPr>
+          <w:rFonts w:ascii="Cambria" w:hAnsi="Cambria" w:cs="Times New Roman"/>
+          <w:i/>
+          <w:iCs/>
+          <w:lang w:val="en-US"/>
+        </w:rPr>
+        <w:t>pip</w:t>
+      </w:r>
+      <w:r>
+        <w:rPr>
+          <w:rFonts w:ascii="Cambria" w:hAnsi="Cambria" w:cs="Times New Roman"/>
+          <w:i/>
+          <w:iCs/>
+          <w:lang w:val="en-US"/>
+        </w:rPr>
+        <w:t>3</w:t>
+      </w:r>
+      <w:r>
+        <w:rPr>
+          <w:rFonts w:ascii="Cambria" w:hAnsi="Cambria" w:cs="Times New Roman"/>
+          <w:i/>
+          <w:iCs/>
+          <w:lang w:val="en-US"/>
+        </w:rPr>
+        <w:t xml:space="preserve"> install --upgrade </w:t>
+      </w:r>
+      <w:proofErr w:type="spellStart"/>
+      <w:r>
+        <w:rPr>
+          <w:rFonts w:ascii="Cambria" w:hAnsi="Cambria" w:cs="Times New Roman"/>
+          <w:i/>
+          <w:iCs/>
+          <w:lang w:val="en-US"/>
+        </w:rPr>
+        <w:t>protobuf</w:t>
+      </w:r>
+      <w:proofErr w:type="spellEnd"/>
+    </w:p>
+    <w:p>
+      <w:pPr>
+        <w:pStyle w:val="ListParagraph"/>
+        <w:numPr>
+          <w:ilvl w:val="1"/>
+          <w:numId w:val="3"/>
+        </w:numPr>
+        <w:spacing w:line="360" w:lineRule="auto"/>
+        <w:rPr>
+          <w:rFonts w:ascii="Cambria" w:hAnsi="Cambria" w:cs="Times New Roman"/>
+          <w:lang w:val="en-US"/>
+        </w:rPr>
+      </w:pPr>
+    </w:p>
+    <w:p>
+      <w:pPr>
+        <w:pStyle w:val="ListParagraph"/>
         <w:numPr>
           <w:ilvl w:val="0"/>
           <w:numId w:val="2"/>
@@ -899,7 +1728,7 @@
     </w:p>
     <w:p>
       <w:pPr>
-        <w:pStyle w:val="Prrafodelista"/>
+        <w:pStyle w:val="ListParagraph"/>
         <w:numPr>
           <w:ilvl w:val="1"/>
           <w:numId w:val="2"/>
@@ -935,6 +1764,119 @@
 <file path=word/numbering.xml><?xml version="1.0" encoding="utf-8"?>
 <w:numbering xmlns:wpc="http://schemas.microsoft.com/office/word/2010/wordprocessingCanvas" xmlns:cx="http://schemas.microsoft.com/office/drawing/2014/chartex" xmlns:cx1="http://schemas.microsoft.com/office/drawing/2015/9/8/chartex" xmlns:cx2="http://schemas.microsoft.com/office/drawing/2015/10/21/chartex" xmlns:cx3="http://schemas.microsoft.com/office/drawing/2016/5/9/chartex" xmlns:cx4="http://schemas.microsoft.com/office/drawing/2016/5/10/chartex" xmlns:cx5="http://schemas.microsoft.com/office/drawing/2016/5/11/chartex" xmlns:cx6="http://schemas.microsoft.com/office/drawing/2016/5/12/chartex" xmlns:cx7="http://schemas.microsoft.com/office/drawing/2016/5/13/chartex" xmlns:cx8="http://schemas.microsoft.com/office/drawing/2016/5/14/chartex" xmlns:mc="http://schemas.openxmlformats.org/markup-compatibility/2006" xmlns:aink="http://schemas.microsoft.com/office/drawing/2016/ink" xmlns:am3d="http://schemas.microsoft.com/office/drawing/2017/model3d" xmlns:o="urn:schemas-microsoft-com:office:office" xmlns:r="http://schemas.openxmlformats.org/officeDocument/2006/relationships" xmlns:m="http://schemas.openxmlformats.org/officeDocument/2006/math" xmlns:v="urn:schemas-microsoft-com:vml" xmlns:wp14="http://schemas.microsoft.com/office/word/2010/wordprocessingDrawing" xmlns:wp="http://schemas.openxmlformats.org/drawingml/2006/wordprocessingDrawing" xmlns:w10="urn:schemas-microsoft-com:office:word" xmlns:w="http://schemas.openxmlformats.org/wordprocessingml/2006/main" xmlns:w14="http://schemas.microsoft.com/office/word/2010/wordml" xmlns:w15="http://schemas.microsoft.com/office/word/2012/wordml" xmlns:w16cex="http://schemas.microsoft.com/office/word/2018/wordml/cex" xmlns:w16cid="http://schemas.microsoft.com/office/word/2016/wordml/cid" xmlns:w16="http://schemas.microsoft.com/office/word/2018/wordml" xmlns:w16se="http://schemas.microsoft.com/office/word/2015/wordml/symex" xmlns:wpg="http://schemas.microsoft.com/office/word/2010/wordprocessingGroup" xmlns:wpi="http://schemas.microsoft.com/office/word/2010/wordprocessingInk" xmlns:wne="http://schemas.microsoft.com/office/word/2006/wordml" xmlns:wps="http://schemas.microsoft.com/office/word/2010/wordprocessingShape" mc:Ignorable="w14 w15 w16se w16cid w16 w16cex wp14">
   <w:abstractNum w:abstractNumId="0" w15:restartNumberingAfterBreak="0">
+    <w:nsid w:val="06174939"/>
+    <w:multiLevelType w:val="hybridMultilevel"/>
+    <w:tmpl w:val="6E8443E6"/>
+    <w:lvl w:ilvl="0" w:tplc="E72298EE">
+      <w:start w:val="6"/>
+      <w:numFmt w:val="bullet"/>
+      <w:lvlText w:val="-"/>
+      <w:lvlJc w:val="left"/>
+      <w:pPr>
+        <w:ind w:left="720" w:hanging="360"/>
+      </w:pPr>
+      <w:rPr>
+        <w:rFonts w:ascii="Cambria" w:eastAsiaTheme="minorHAnsi" w:hAnsi="Cambria" w:cs="Times New Roman" w:hint="default"/>
+      </w:rPr>
+    </w:lvl>
+    <w:lvl w:ilvl="1" w:tplc="04090003">
+      <w:start w:val="1"/>
+      <w:numFmt w:val="bullet"/>
+      <w:lvlText w:val="o"/>
+      <w:lvlJc w:val="left"/>
+      <w:pPr>
+        <w:ind w:left="1440" w:hanging="360"/>
+      </w:pPr>
+      <w:rPr>
+        <w:rFonts w:ascii="Courier New" w:hAnsi="Courier New" w:cs="Courier New" w:hint="default"/>
+      </w:rPr>
+    </w:lvl>
+    <w:lvl w:ilvl="2" w:tplc="04090005">
+      <w:start w:val="1"/>
+      <w:numFmt w:val="bullet"/>
+      <w:lvlText w:val=""/>
+      <w:lvlJc w:val="left"/>
+      <w:pPr>
+        <w:ind w:left="2160" w:hanging="360"/>
+      </w:pPr>
+      <w:rPr>
+        <w:rFonts w:ascii="Wingdings" w:hAnsi="Wingdings" w:hint="default"/>
+      </w:rPr>
+    </w:lvl>
+    <w:lvl w:ilvl="3" w:tplc="04090001">
+      <w:start w:val="1"/>
+      <w:numFmt w:val="bullet"/>
+      <w:lvlText w:val=""/>
+      <w:lvlJc w:val="left"/>
+      <w:pPr>
+        <w:ind w:left="2880" w:hanging="360"/>
+      </w:pPr>
+      <w:rPr>
+        <w:rFonts w:ascii="Symbol" w:hAnsi="Symbol" w:hint="default"/>
+      </w:rPr>
+    </w:lvl>
+    <w:lvl w:ilvl="4" w:tplc="04090003" w:tentative="1">
+      <w:start w:val="1"/>
+      <w:numFmt w:val="bullet"/>
+      <w:lvlText w:val="o"/>
+      <w:lvlJc w:val="left"/>
+      <w:pPr>
+        <w:ind w:left="3600" w:hanging="360"/>
+      </w:pPr>
+      <w:rPr>
+        <w:rFonts w:ascii="Courier New" w:hAnsi="Courier New" w:cs="Courier New" w:hint="default"/>
+      </w:rPr>
+    </w:lvl>
+    <w:lvl w:ilvl="5" w:tplc="04090005" w:tentative="1">
+      <w:start w:val="1"/>
+      <w:numFmt w:val="bullet"/>
+      <w:lvlText w:val=""/>
+      <w:lvlJc w:val="left"/>
+      <w:pPr>
+        <w:ind w:left="4320" w:hanging="360"/>
+      </w:pPr>
+      <w:rPr>
+        <w:rFonts w:ascii="Wingdings" w:hAnsi="Wingdings" w:hint="default"/>
+      </w:rPr>
+    </w:lvl>
+    <w:lvl w:ilvl="6" w:tplc="04090001" w:tentative="1">
+      <w:start w:val="1"/>
+      <w:numFmt w:val="bullet"/>
+      <w:lvlText w:val=""/>
+      <w:lvlJc w:val="left"/>
+      <w:pPr>
+        <w:ind w:left="5040" w:hanging="360"/>
+      </w:pPr>
+      <w:rPr>
+        <w:rFonts w:ascii="Symbol" w:hAnsi="Symbol" w:hint="default"/>
+      </w:rPr>
+    </w:lvl>
+    <w:lvl w:ilvl="7" w:tplc="04090003" w:tentative="1">
+      <w:start w:val="1"/>
+      <w:numFmt w:val="bullet"/>
+      <w:lvlText w:val="o"/>
+      <w:lvlJc w:val="left"/>
+      <w:pPr>
+        <w:ind w:left="5760" w:hanging="360"/>
+      </w:pPr>
+      <w:rPr>
+        <w:rFonts w:ascii="Courier New" w:hAnsi="Courier New" w:cs="Courier New" w:hint="default"/>
+      </w:rPr>
+    </w:lvl>
+    <w:lvl w:ilvl="8" w:tplc="04090005" w:tentative="1">
+      <w:start w:val="1"/>
+      <w:numFmt w:val="bullet"/>
+      <w:lvlText w:val=""/>
+      <w:lvlJc w:val="left"/>
+      <w:pPr>
+        <w:ind w:left="6480" w:hanging="360"/>
+      </w:pPr>
+      <w:rPr>
+        <w:rFonts w:ascii="Wingdings" w:hAnsi="Wingdings" w:hint="default"/>
+      </w:rPr>
+    </w:lvl>
+  </w:abstractNum>
+  <w:abstractNum w:abstractNumId="1" w15:restartNumberingAfterBreak="0">
     <w:nsid w:val="442042FF"/>
     <w:multiLevelType w:val="hybridMultilevel"/>
     <w:tmpl w:val="809692CE"/>
@@ -976,7 +1918,7 @@
         <w:rFonts w:ascii="Wingdings" w:hAnsi="Wingdings" w:hint="default"/>
       </w:rPr>
     </w:lvl>
-    <w:lvl w:ilvl="3" w:tplc="2C0A0001" w:tentative="1">
+    <w:lvl w:ilvl="3" w:tplc="2C0A0001">
       <w:start w:val="1"/>
       <w:numFmt w:val="bullet"/>
       <w:lvlText w:val=""/>
@@ -1049,7 +1991,7 @@
       </w:rPr>
     </w:lvl>
   </w:abstractNum>
-  <w:abstractNum w:abstractNumId="1" w15:restartNumberingAfterBreak="0">
+  <w:abstractNum w:abstractNumId="2" w15:restartNumberingAfterBreak="0">
     <w:nsid w:val="651B792F"/>
     <w:multiLevelType w:val="hybridMultilevel"/>
     <w:tmpl w:val="A7A055B0"/>
@@ -1163,9 +2105,12 @@
     </w:lvl>
   </w:abstractNum>
   <w:num w:numId="1">
+    <w:abstractNumId w:val="2"/>
+  </w:num>
+  <w:num w:numId="2">
     <w:abstractNumId w:val="1"/>
   </w:num>
-  <w:num w:numId="2">
+  <w:num w:numId="3">
     <w:abstractNumId w:val="0"/>
   </w:num>
 </w:numbering>
@@ -1570,13 +2515,13 @@
     <w:name w:val="Normal"/>
     <w:qFormat/>
   </w:style>
-  <w:style w:type="character" w:default="1" w:styleId="Fuentedeprrafopredeter">
+  <w:style w:type="character" w:default="1" w:styleId="DefaultParagraphFont">
     <w:name w:val="Default Paragraph Font"/>
     <w:uiPriority w:val="1"/>
     <w:semiHidden/>
     <w:unhideWhenUsed/>
   </w:style>
-  <w:style w:type="table" w:default="1" w:styleId="Tablanormal">
+  <w:style w:type="table" w:default="1" w:styleId="TableNormal">
     <w:name w:val="Normal Table"/>
     <w:uiPriority w:val="99"/>
     <w:semiHidden/>
@@ -1591,13 +2536,13 @@
       </w:tblCellMar>
     </w:tblPr>
   </w:style>
-  <w:style w:type="numbering" w:default="1" w:styleId="Sinlista">
+  <w:style w:type="numbering" w:default="1" w:styleId="NoList">
     <w:name w:val="No List"/>
     <w:uiPriority w:val="99"/>
     <w:semiHidden/>
     <w:unhideWhenUsed/>
   </w:style>
-  <w:style w:type="paragraph" w:styleId="Prrafodelista">
+  <w:style w:type="paragraph" w:styleId="ListParagraph">
     <w:name w:val="List Paragraph"/>
     <w:basedOn w:val="Normal"/>
     <w:uiPriority w:val="34"/>
@@ -1608,9 +2553,9 @@
       <w:contextualSpacing/>
     </w:pPr>
   </w:style>
-  <w:style w:type="character" w:styleId="Hipervnculo">
+  <w:style w:type="character" w:styleId="Hyperlink">
     <w:name w:val="Hyperlink"/>
-    <w:basedOn w:val="Fuentedeprrafopredeter"/>
+    <w:basedOn w:val="DefaultParagraphFont"/>
     <w:uiPriority w:val="99"/>
     <w:unhideWhenUsed/>
     <w:rsid w:val="0028398B"/>
@@ -1619,9 +2564,9 @@
       <w:u w:val="single"/>
     </w:rPr>
   </w:style>
-  <w:style w:type="character" w:styleId="Mencinsinresolver">
+  <w:style w:type="character" w:styleId="UnresolvedMention">
     <w:name w:val="Unresolved Mention"/>
-    <w:basedOn w:val="Fuentedeprrafopredeter"/>
+    <w:basedOn w:val="DefaultParagraphFont"/>
     <w:uiPriority w:val="99"/>
     <w:semiHidden/>
     <w:unhideWhenUsed/>

</xml_diff>

<commit_message>
modifico manuales de instrucciones
</commit_message>
<xml_diff>
--- a/Manual-Instalacion-Grupo5.docx
+++ b/Manual-Instalacion-Grupo5.docx
@@ -116,58 +116,30 @@
         </w:rPr>
         <w:t xml:space="preserve">El repositorio del proyecto se encuentra disponible en </w:t>
       </w:r>
-      <w:r>
-        <w:fldChar w:fldCharType="begin"/>
-      </w:r>
-      <w:r>
-        <w:instrText xml:space="preserve"> HYPERLINK "https://github.com/fedezimm/TP-IA-KNN" </w:instrText>
-      </w:r>
-      <w:r>
-        <w:fldChar w:fldCharType="separate"/>
-      </w:r>
-      <w:r>
-        <w:rPr>
-          <w:rStyle w:val="Hyperlink"/>
+      <w:hyperlink r:id="rId5" w:history="1">
+        <w:r>
+          <w:rPr>
+            <w:rStyle w:val="Hipervnculo"/>
+            <w:rFonts w:ascii="Cambria" w:hAnsi="Cambria"/>
+          </w:rPr>
+          <w:t>https://github.com/fedezimm/TP-IA-KNN</w:t>
+        </w:r>
+      </w:hyperlink>
+      <w:r>
+        <w:rPr>
           <w:rFonts w:ascii="Cambria" w:hAnsi="Cambria"/>
         </w:rPr>
-        <w:t>https://github.com/fedezimm/TP-IA-KNN</w:t>
-      </w:r>
-      <w:r>
-        <w:rPr>
-          <w:rStyle w:val="Hyperlink"/>
-          <w:rFonts w:ascii="Cambria" w:hAnsi="Cambria"/>
-        </w:rPr>
-        <w:fldChar w:fldCharType="end"/>
-      </w:r>
-      <w:r>
-        <w:rPr>
-          <w:rFonts w:ascii="Cambria" w:hAnsi="Cambria"/>
-        </w:rPr>
         <w:t xml:space="preserve"> y la aplicación en </w:t>
       </w:r>
-      <w:r>
-        <w:fldChar w:fldCharType="begin"/>
-      </w:r>
-      <w:r>
-        <w:instrText xml:space="preserve"> HYPERLINK "https://knn-ia-g5.herokuapp.com/" </w:instrText>
-      </w:r>
-      <w:r>
-        <w:fldChar w:fldCharType="separate"/>
-      </w:r>
-      <w:r>
-        <w:rPr>
-          <w:rStyle w:val="Hyperlink"/>
-          <w:rFonts w:ascii="Cambria" w:hAnsi="Cambria"/>
-        </w:rPr>
-        <w:t>https://knn-ia-g5.herokuapp.com/</w:t>
-      </w:r>
-      <w:r>
-        <w:rPr>
-          <w:rStyle w:val="Hyperlink"/>
-          <w:rFonts w:ascii="Cambria" w:hAnsi="Cambria"/>
-        </w:rPr>
-        <w:fldChar w:fldCharType="end"/>
-      </w:r>
+      <w:hyperlink r:id="rId6" w:history="1">
+        <w:r>
+          <w:rPr>
+            <w:rStyle w:val="Hipervnculo"/>
+            <w:rFonts w:ascii="Cambria" w:hAnsi="Cambria"/>
+          </w:rPr>
+          <w:t>https://knn-ia-g5.herokuapp.com/</w:t>
+        </w:r>
+      </w:hyperlink>
     </w:p>
     <w:p>
       <w:pPr>
@@ -201,7 +173,7 @@
     </w:p>
     <w:p>
       <w:pPr>
-        <w:pStyle w:val="ListParagraph"/>
+        <w:pStyle w:val="Prrafodelista"/>
         <w:numPr>
           <w:ilvl w:val="0"/>
           <w:numId w:val="1"/>
@@ -243,7 +215,7 @@
     </w:p>
     <w:p>
       <w:pPr>
-        <w:pStyle w:val="ListParagraph"/>
+        <w:pStyle w:val="Prrafodelista"/>
         <w:rPr>
           <w:rFonts w:ascii="Cambria" w:hAnsi="Cambria" w:cs="Times New Roman"/>
         </w:rPr>
@@ -322,7 +294,7 @@
     </w:p>
     <w:p>
       <w:pPr>
-        <w:pStyle w:val="ListParagraph"/>
+        <w:pStyle w:val="Prrafodelista"/>
         <w:numPr>
           <w:ilvl w:val="0"/>
           <w:numId w:val="2"/>
@@ -358,7 +330,7 @@
     </w:p>
     <w:p>
       <w:pPr>
-        <w:pStyle w:val="ListParagraph"/>
+        <w:pStyle w:val="Prrafodelista"/>
         <w:numPr>
           <w:ilvl w:val="1"/>
           <w:numId w:val="2"/>
@@ -389,7 +361,7 @@
     </w:p>
     <w:p>
       <w:pPr>
-        <w:pStyle w:val="ListParagraph"/>
+        <w:pStyle w:val="Prrafodelista"/>
         <w:numPr>
           <w:ilvl w:val="2"/>
           <w:numId w:val="2"/>
@@ -417,33 +389,19 @@
         </w:rPr>
         <w:t xml:space="preserve">: </w:t>
       </w:r>
-      <w:r>
-        <w:fldChar w:fldCharType="begin"/>
-      </w:r>
-      <w:r>
-        <w:instrText xml:space="preserve"> HYPERLINK "https://www.python.org/downloads/" </w:instrText>
-      </w:r>
-      <w:r>
-        <w:fldChar w:fldCharType="separate"/>
-      </w:r>
-      <w:r>
-        <w:rPr>
-          <w:rStyle w:val="Hyperlink"/>
-          <w:rFonts w:ascii="Cambria" w:hAnsi="Cambria" w:cs="Times New Roman"/>
-        </w:rPr>
-        <w:t>https://www.python.org/downloads/</w:t>
-      </w:r>
-      <w:r>
-        <w:rPr>
-          <w:rStyle w:val="Hyperlink"/>
-          <w:rFonts w:ascii="Cambria" w:hAnsi="Cambria" w:cs="Times New Roman"/>
-        </w:rPr>
-        <w:fldChar w:fldCharType="end"/>
-      </w:r>
-    </w:p>
-    <w:p>
-      <w:pPr>
-        <w:pStyle w:val="ListParagraph"/>
+      <w:hyperlink r:id="rId7" w:history="1">
+        <w:r>
+          <w:rPr>
+            <w:rStyle w:val="Hipervnculo"/>
+            <w:rFonts w:ascii="Cambria" w:hAnsi="Cambria" w:cs="Times New Roman"/>
+          </w:rPr>
+          <w:t>https://www.python.org/downloads/</w:t>
+        </w:r>
+      </w:hyperlink>
+    </w:p>
+    <w:p>
+      <w:pPr>
+        <w:pStyle w:val="Prrafodelista"/>
         <w:numPr>
           <w:ilvl w:val="1"/>
           <w:numId w:val="2"/>
@@ -489,7 +447,7 @@
     </w:p>
     <w:p>
       <w:pPr>
-        <w:pStyle w:val="ListParagraph"/>
+        <w:pStyle w:val="Prrafodelista"/>
         <w:numPr>
           <w:ilvl w:val="2"/>
           <w:numId w:val="2"/>
@@ -508,10 +466,10 @@
         </w:rPr>
         <w:t xml:space="preserve">git clone </w:t>
       </w:r>
-      <w:hyperlink r:id="rId5" w:history="1">
+      <w:hyperlink r:id="rId8" w:history="1">
         <w:r>
           <w:rPr>
-            <w:rStyle w:val="Hyperlink"/>
+            <w:rStyle w:val="Hipervnculo"/>
             <w:rFonts w:ascii="Cambria" w:hAnsi="Cambria" w:cs="Times New Roman"/>
             <w:lang w:val="en-US"/>
           </w:rPr>
@@ -521,7 +479,7 @@
     </w:p>
     <w:p>
       <w:pPr>
-        <w:pStyle w:val="ListParagraph"/>
+        <w:pStyle w:val="Prrafodelista"/>
         <w:numPr>
           <w:ilvl w:val="1"/>
           <w:numId w:val="2"/>
@@ -558,7 +516,7 @@
     </w:p>
     <w:p>
       <w:pPr>
-        <w:pStyle w:val="ListParagraph"/>
+        <w:pStyle w:val="Prrafodelista"/>
         <w:numPr>
           <w:ilvl w:val="2"/>
           <w:numId w:val="2"/>
@@ -582,7 +540,7 @@
     </w:p>
     <w:p>
       <w:pPr>
-        <w:pStyle w:val="ListParagraph"/>
+        <w:pStyle w:val="Prrafodelista"/>
         <w:numPr>
           <w:ilvl w:val="1"/>
           <w:numId w:val="2"/>
@@ -644,7 +602,7 @@
     </w:p>
     <w:p>
       <w:pPr>
-        <w:pStyle w:val="ListParagraph"/>
+        <w:pStyle w:val="Prrafodelista"/>
         <w:numPr>
           <w:ilvl w:val="2"/>
           <w:numId w:val="2"/>
@@ -665,7 +623,7 @@
     </w:p>
     <w:p>
       <w:pPr>
-        <w:pStyle w:val="ListParagraph"/>
+        <w:pStyle w:val="Prrafodelista"/>
         <w:numPr>
           <w:ilvl w:val="3"/>
           <w:numId w:val="2"/>
@@ -709,7 +667,7 @@
     </w:p>
     <w:p>
       <w:pPr>
-        <w:pStyle w:val="ListParagraph"/>
+        <w:pStyle w:val="Prrafodelista"/>
         <w:spacing w:line="360" w:lineRule="auto"/>
         <w:ind w:left="2160"/>
         <w:rPr>
@@ -720,7 +678,7 @@
     </w:p>
     <w:p>
       <w:pPr>
-        <w:pStyle w:val="ListParagraph"/>
+        <w:pStyle w:val="Prrafodelista"/>
         <w:numPr>
           <w:ilvl w:val="2"/>
           <w:numId w:val="2"/>
@@ -741,7 +699,7 @@
     </w:p>
     <w:p>
       <w:pPr>
-        <w:pStyle w:val="ListParagraph"/>
+        <w:pStyle w:val="Prrafodelista"/>
         <w:numPr>
           <w:ilvl w:val="3"/>
           <w:numId w:val="2"/>
@@ -803,7 +761,36 @@
     </w:p>
     <w:p>
       <w:pPr>
-        <w:pStyle w:val="ListParagraph"/>
+        <w:pStyle w:val="Prrafodelista"/>
+        <w:spacing w:line="360" w:lineRule="auto"/>
+        <w:ind w:left="1440"/>
+        <w:rPr>
+          <w:rFonts w:ascii="Cambria" w:hAnsi="Cambria" w:cs="Times New Roman"/>
+        </w:rPr>
+      </w:pPr>
+      <w:r>
+        <w:rPr>
+          <w:rFonts w:ascii="Cambria" w:hAnsi="Cambria" w:cs="Times New Roman"/>
+          <w:highlight w:val="yellow"/>
+        </w:rPr>
+        <w:t>Aclaración</w:t>
+      </w:r>
+      <w:r>
+        <w:rPr>
+          <w:rFonts w:ascii="Cambria" w:hAnsi="Cambria" w:cs="Times New Roman"/>
+        </w:rPr>
+        <w:t>: en caso de t</w:t>
+      </w:r>
+      <w:r>
+        <w:rPr>
+          <w:rFonts w:ascii="Cambria" w:hAnsi="Cambria" w:cs="Times New Roman"/>
+        </w:rPr>
+        <w:t>ener el sistema operativo Windows, correr los comandos anteriores sin anteponer “sudo”.</w:t>
+      </w:r>
+    </w:p>
+    <w:p>
+      <w:pPr>
+        <w:pStyle w:val="Prrafodelista"/>
         <w:numPr>
           <w:ilvl w:val="1"/>
           <w:numId w:val="2"/>
@@ -849,7 +836,7 @@
     </w:p>
     <w:p>
       <w:pPr>
-        <w:pStyle w:val="ListParagraph"/>
+        <w:pStyle w:val="Prrafodelista"/>
         <w:numPr>
           <w:ilvl w:val="2"/>
           <w:numId w:val="2"/>
@@ -915,7 +902,7 @@
     </w:p>
     <w:p>
       <w:pPr>
-        <w:pStyle w:val="ListParagraph"/>
+        <w:pStyle w:val="Prrafodelista"/>
         <w:numPr>
           <w:ilvl w:val="1"/>
           <w:numId w:val="2"/>
@@ -981,7 +968,6 @@
           <w:bCs/>
           <w:lang w:val="en-US"/>
         </w:rPr>
-        <w:lastRenderedPageBreak/>
         <w:t>Algunas</w:t>
       </w:r>
       <w:proofErr w:type="spellEnd"/>
@@ -1017,7 +1003,7 @@
     </w:p>
     <w:p>
       <w:pPr>
-        <w:pStyle w:val="ListParagraph"/>
+        <w:pStyle w:val="Prrafodelista"/>
         <w:numPr>
           <w:ilvl w:val="0"/>
           <w:numId w:val="3"/>
@@ -1054,7 +1040,7 @@
     </w:p>
     <w:p>
       <w:pPr>
-        <w:pStyle w:val="ListParagraph"/>
+        <w:pStyle w:val="Prrafodelista"/>
         <w:numPr>
           <w:ilvl w:val="1"/>
           <w:numId w:val="3"/>
@@ -1196,7 +1182,7 @@
     </w:p>
     <w:p>
       <w:pPr>
-        <w:pStyle w:val="ListParagraph"/>
+        <w:pStyle w:val="Prrafodelista"/>
         <w:numPr>
           <w:ilvl w:val="2"/>
           <w:numId w:val="2"/>
@@ -1212,19 +1198,12 @@
           <w:rFonts w:ascii="Cambria" w:hAnsi="Cambria" w:cs="Times New Roman"/>
           <w:lang w:val="en-US"/>
         </w:rPr>
-        <w:t>Windows</w:t>
-      </w:r>
-      <w:r>
-        <w:rPr>
-          <w:rFonts w:ascii="Cambria" w:hAnsi="Cambria" w:cs="Times New Roman"/>
-          <w:lang w:val="en-US"/>
-        </w:rPr>
-        <w:t>:</w:t>
-      </w:r>
-    </w:p>
-    <w:p>
-      <w:pPr>
-        <w:pStyle w:val="ListParagraph"/>
+        <w:t>Windows:</w:t>
+      </w:r>
+    </w:p>
+    <w:p>
+      <w:pPr>
+        <w:pStyle w:val="Prrafodelista"/>
         <w:numPr>
           <w:ilvl w:val="3"/>
           <w:numId w:val="2"/>
@@ -1268,18 +1247,18 @@
     </w:p>
     <w:p>
       <w:pPr>
-        <w:pStyle w:val="ListParagraph"/>
+        <w:pStyle w:val="Prrafodelista"/>
         <w:spacing w:line="360" w:lineRule="auto"/>
         <w:ind w:left="2160"/>
         <w:rPr>
           <w:rFonts w:ascii="Cambria" w:hAnsi="Cambria" w:cs="Times New Roman"/>
-          <w:lang w:val="en-AR"/>
-        </w:rPr>
-      </w:pPr>
-    </w:p>
-    <w:p>
-      <w:pPr>
-        <w:pStyle w:val="ListParagraph"/>
+          <w:lang/>
+        </w:rPr>
+      </w:pPr>
+    </w:p>
+    <w:p>
+      <w:pPr>
+        <w:pStyle w:val="Prrafodelista"/>
         <w:numPr>
           <w:ilvl w:val="2"/>
           <w:numId w:val="2"/>
@@ -1295,19 +1274,12 @@
           <w:rFonts w:ascii="Cambria" w:hAnsi="Cambria" w:cs="Times New Roman"/>
           <w:lang w:val="en-US"/>
         </w:rPr>
-        <w:t>Linux o Mac</w:t>
-      </w:r>
-      <w:r>
-        <w:rPr>
-          <w:rFonts w:ascii="Cambria" w:hAnsi="Cambria" w:cs="Times New Roman"/>
-          <w:lang w:val="en-US"/>
-        </w:rPr>
-        <w:t>:</w:t>
-      </w:r>
-    </w:p>
-    <w:p>
-      <w:pPr>
-        <w:pStyle w:val="ListParagraph"/>
+        <w:t>Linux o Mac:</w:t>
+      </w:r>
+    </w:p>
+    <w:p>
+      <w:pPr>
+        <w:pStyle w:val="Prrafodelista"/>
         <w:numPr>
           <w:ilvl w:val="3"/>
           <w:numId w:val="2"/>
@@ -1371,17 +1343,17 @@
     </w:p>
     <w:p>
       <w:pPr>
-        <w:pStyle w:val="ListParagraph"/>
-        <w:spacing w:line="360" w:lineRule="auto"/>
-        <w:rPr>
-          <w:rFonts w:ascii="Cambria" w:hAnsi="Cambria" w:cs="Times New Roman"/>
-          <w:lang w:val="es-ES"/>
-        </w:rPr>
-      </w:pPr>
-    </w:p>
-    <w:p>
-      <w:pPr>
-        <w:pStyle w:val="ListParagraph"/>
+        <w:pStyle w:val="Prrafodelista"/>
+        <w:spacing w:line="360" w:lineRule="auto"/>
+        <w:rPr>
+          <w:rFonts w:ascii="Cambria" w:hAnsi="Cambria" w:cs="Times New Roman"/>
+          <w:lang w:val="en-US"/>
+        </w:rPr>
+      </w:pPr>
+    </w:p>
+    <w:p>
+      <w:pPr>
+        <w:pStyle w:val="Prrafodelista"/>
         <w:numPr>
           <w:ilvl w:val="0"/>
           <w:numId w:val="3"/>
@@ -1443,7 +1415,7 @@
     </w:p>
     <w:p>
       <w:pPr>
-        <w:pStyle w:val="ListParagraph"/>
+        <w:pStyle w:val="Prrafodelista"/>
         <w:spacing w:line="360" w:lineRule="auto"/>
         <w:ind w:left="1440"/>
         <w:rPr>
@@ -1454,6 +1426,7 @@
       <w:r>
         <w:rPr>
           <w:rFonts w:ascii="Cambria" w:hAnsi="Cambria" w:cs="Times New Roman"/>
+          <w:noProof/>
           <w:lang w:val="es-ES"/>
         </w:rPr>
         <w:drawing>
@@ -1472,7 +1445,7 @@
                     <pic:cNvPicPr/>
                   </pic:nvPicPr>
                   <pic:blipFill rotWithShape="1">
-                    <a:blip r:embed="rId6"/>
+                    <a:blip r:embed="rId9"/>
                     <a:srcRect r="40271"/>
                     <a:stretch/>
                   </pic:blipFill>
@@ -1502,7 +1475,7 @@
     </w:p>
     <w:p>
       <w:pPr>
-        <w:pStyle w:val="ListParagraph"/>
+        <w:pStyle w:val="Prrafodelista"/>
         <w:numPr>
           <w:ilvl w:val="1"/>
           <w:numId w:val="3"/>
@@ -1523,7 +1496,7 @@
     </w:p>
     <w:p>
       <w:pPr>
-        <w:pStyle w:val="ListParagraph"/>
+        <w:pStyle w:val="Prrafodelista"/>
         <w:numPr>
           <w:ilvl w:val="2"/>
           <w:numId w:val="3"/>
@@ -1539,19 +1512,12 @@
           <w:rFonts w:ascii="Cambria" w:hAnsi="Cambria" w:cs="Times New Roman"/>
           <w:lang w:val="en-US"/>
         </w:rPr>
-        <w:t>pip</w:t>
-      </w:r>
-      <w:r>
-        <w:rPr>
-          <w:rFonts w:ascii="Cambria" w:hAnsi="Cambria" w:cs="Times New Roman"/>
-          <w:lang w:val="en-US"/>
-        </w:rPr>
-        <w:t>:</w:t>
-      </w:r>
-    </w:p>
-    <w:p>
-      <w:pPr>
-        <w:pStyle w:val="ListParagraph"/>
+        <w:t>pip:</w:t>
+      </w:r>
+    </w:p>
+    <w:p>
+      <w:pPr>
+        <w:pStyle w:val="Prrafodelista"/>
         <w:numPr>
           <w:ilvl w:val="3"/>
           <w:numId w:val="3"/>
@@ -1586,18 +1552,18 @@
     </w:p>
     <w:p>
       <w:pPr>
-        <w:pStyle w:val="ListParagraph"/>
+        <w:pStyle w:val="Prrafodelista"/>
         <w:spacing w:line="360" w:lineRule="auto"/>
         <w:ind w:left="2160"/>
         <w:rPr>
           <w:rFonts w:ascii="Cambria" w:hAnsi="Cambria" w:cs="Times New Roman"/>
-          <w:lang w:val="en-AR"/>
-        </w:rPr>
-      </w:pPr>
-    </w:p>
-    <w:p>
-      <w:pPr>
-        <w:pStyle w:val="ListParagraph"/>
+          <w:lang/>
+        </w:rPr>
+      </w:pPr>
+    </w:p>
+    <w:p>
+      <w:pPr>
+        <w:pStyle w:val="Prrafodelista"/>
         <w:numPr>
           <w:ilvl w:val="2"/>
           <w:numId w:val="3"/>
@@ -1613,19 +1579,12 @@
           <w:rFonts w:ascii="Cambria" w:hAnsi="Cambria" w:cs="Times New Roman"/>
           <w:lang w:val="en-US"/>
         </w:rPr>
-        <w:t>pip3</w:t>
-      </w:r>
-      <w:r>
-        <w:rPr>
-          <w:rFonts w:ascii="Cambria" w:hAnsi="Cambria" w:cs="Times New Roman"/>
-          <w:lang w:val="en-US"/>
-        </w:rPr>
-        <w:t>:</w:t>
-      </w:r>
-    </w:p>
-    <w:p>
-      <w:pPr>
-        <w:pStyle w:val="ListParagraph"/>
+        <w:t>pip3:</w:t>
+      </w:r>
+    </w:p>
+    <w:p>
+      <w:pPr>
+        <w:pStyle w:val="Prrafodelista"/>
         <w:numPr>
           <w:ilvl w:val="3"/>
           <w:numId w:val="3"/>
@@ -1644,25 +1603,7 @@
           <w:iCs/>
           <w:lang w:val="en-US"/>
         </w:rPr>
-        <w:t>pip</w:t>
-      </w:r>
-      <w:r>
-        <w:rPr>
-          <w:rFonts w:ascii="Cambria" w:hAnsi="Cambria" w:cs="Times New Roman"/>
-          <w:i/>
-          <w:iCs/>
-          <w:lang w:val="en-US"/>
-        </w:rPr>
-        <w:t>3</w:t>
-      </w:r>
-      <w:r>
-        <w:rPr>
-          <w:rFonts w:ascii="Cambria" w:hAnsi="Cambria" w:cs="Times New Roman"/>
-          <w:i/>
-          <w:iCs/>
-          <w:lang w:val="en-US"/>
-        </w:rPr>
-        <w:t xml:space="preserve"> install --upgrade </w:t>
+        <w:t xml:space="preserve">pip3 install --upgrade </w:t>
       </w:r>
       <w:proofErr w:type="spellStart"/>
       <w:r>
@@ -1678,7 +1619,7 @@
     </w:p>
     <w:p>
       <w:pPr>
-        <w:pStyle w:val="ListParagraph"/>
+        <w:pStyle w:val="Prrafodelista"/>
         <w:numPr>
           <w:ilvl w:val="1"/>
           <w:numId w:val="3"/>
@@ -1692,7 +1633,7 @@
     </w:p>
     <w:p>
       <w:pPr>
-        <w:pStyle w:val="ListParagraph"/>
+        <w:pStyle w:val="Prrafodelista"/>
         <w:numPr>
           <w:ilvl w:val="0"/>
           <w:numId w:val="2"/>
@@ -1728,7 +1669,7 @@
     </w:p>
     <w:p>
       <w:pPr>
-        <w:pStyle w:val="ListParagraph"/>
+        <w:pStyle w:val="Prrafodelista"/>
         <w:numPr>
           <w:ilvl w:val="1"/>
           <w:numId w:val="2"/>
@@ -2515,13 +2456,13 @@
     <w:name w:val="Normal"/>
     <w:qFormat/>
   </w:style>
-  <w:style w:type="character" w:default="1" w:styleId="DefaultParagraphFont">
+  <w:style w:type="character" w:default="1" w:styleId="Fuentedeprrafopredeter">
     <w:name w:val="Default Paragraph Font"/>
     <w:uiPriority w:val="1"/>
     <w:semiHidden/>
     <w:unhideWhenUsed/>
   </w:style>
-  <w:style w:type="table" w:default="1" w:styleId="TableNormal">
+  <w:style w:type="table" w:default="1" w:styleId="Tablanormal">
     <w:name w:val="Normal Table"/>
     <w:uiPriority w:val="99"/>
     <w:semiHidden/>
@@ -2536,13 +2477,13 @@
       </w:tblCellMar>
     </w:tblPr>
   </w:style>
-  <w:style w:type="numbering" w:default="1" w:styleId="NoList">
+  <w:style w:type="numbering" w:default="1" w:styleId="Sinlista">
     <w:name w:val="No List"/>
     <w:uiPriority w:val="99"/>
     <w:semiHidden/>
     <w:unhideWhenUsed/>
   </w:style>
-  <w:style w:type="paragraph" w:styleId="ListParagraph">
+  <w:style w:type="paragraph" w:styleId="Prrafodelista">
     <w:name w:val="List Paragraph"/>
     <w:basedOn w:val="Normal"/>
     <w:uiPriority w:val="34"/>
@@ -2553,9 +2494,9 @@
       <w:contextualSpacing/>
     </w:pPr>
   </w:style>
-  <w:style w:type="character" w:styleId="Hyperlink">
+  <w:style w:type="character" w:styleId="Hipervnculo">
     <w:name w:val="Hyperlink"/>
-    <w:basedOn w:val="DefaultParagraphFont"/>
+    <w:basedOn w:val="Fuentedeprrafopredeter"/>
     <w:uiPriority w:val="99"/>
     <w:unhideWhenUsed/>
     <w:rsid w:val="0028398B"/>
@@ -2564,9 +2505,9 @@
       <w:u w:val="single"/>
     </w:rPr>
   </w:style>
-  <w:style w:type="character" w:styleId="UnresolvedMention">
+  <w:style w:type="character" w:styleId="Mencinsinresolver">
     <w:name w:val="Unresolved Mention"/>
-    <w:basedOn w:val="DefaultParagraphFont"/>
+    <w:basedOn w:val="Fuentedeprrafopredeter"/>
     <w:uiPriority w:val="99"/>
     <w:semiHidden/>
     <w:unhideWhenUsed/>

</xml_diff>